<commit_message>
factory Main -> Site
</commit_message>
<xml_diff>
--- a/data/Документация.docx
+++ b/data/Документация.docx
@@ -3654,15 +3654,13 @@
         </w:rPr>
         <w:t>.</w:t>
       </w:r>
-      <w:proofErr w:type="spellStart"/>
-      <w:r>
-        <w:rPr>
-          <w:color w:val="C00000"/>
-          <w:lang w:val="en-US"/>
-        </w:rPr>
-        <w:t>php</w:t>
-      </w:r>
-      <w:proofErr w:type="spellEnd"/>
+      <w:r>
+        <w:rPr>
+          <w:color w:val="C00000"/>
+          <w:lang w:val="en-US"/>
+        </w:rPr>
+        <w:t>html</w:t>
+      </w:r>
       <w:r>
         <w:rPr>
           <w:color w:val="C00000"/>
@@ -3751,15 +3749,13 @@
         </w:rPr>
         <w:t>.</w:t>
       </w:r>
-      <w:proofErr w:type="spellStart"/>
-      <w:r>
-        <w:rPr>
-          <w:color w:val="C00000"/>
-          <w:lang w:val="en-US"/>
-        </w:rPr>
-        <w:t>php</w:t>
-      </w:r>
-      <w:proofErr w:type="spellEnd"/>
+      <w:r>
+        <w:rPr>
+          <w:color w:val="C00000"/>
+          <w:lang w:val="en-US"/>
+        </w:rPr>
+        <w:t>html</w:t>
+      </w:r>
       <w:r>
         <w:rPr>
           <w:color w:val="C00000"/>
@@ -3879,15 +3875,13 @@
         </w:rPr>
         <w:t>.</w:t>
       </w:r>
-      <w:proofErr w:type="spellStart"/>
-      <w:r>
-        <w:rPr>
-          <w:color w:val="C00000"/>
-          <w:lang w:val="en-US"/>
-        </w:rPr>
-        <w:t>php</w:t>
-      </w:r>
-      <w:proofErr w:type="spellEnd"/>
+      <w:r>
+        <w:rPr>
+          <w:color w:val="C00000"/>
+          <w:lang w:val="en-US"/>
+        </w:rPr>
+        <w:t>html</w:t>
+      </w:r>
     </w:p>
     <w:p>
       <w:pPr>
@@ -4464,55 +4458,50 @@
         <w:t xml:space="preserve"> </w:t>
       </w:r>
       <w:r>
-        <w:t>То есть модуль является собирательным образом для вложенных в него родственных модулей по функциям или бизнес задачам</w:t>
+        <w:t>То есть модуль является собирательным образом для вложенных в него родственных модулей по функциям или бизнес задачам.</w:t>
+      </w:r>
+      <w:r>
+        <w:t xml:space="preserve"> (Таким </w:t>
       </w:r>
       <w:proofErr w:type="gramStart"/>
       <w:r>
-        <w:t>.</w:t>
-      </w:r>
-      <w:r>
-        <w:t xml:space="preserve"> </w:t>
+        <w:t>образом</w:t>
       </w:r>
       <w:proofErr w:type="gramEnd"/>
       <w:r>
-        <w:t xml:space="preserve">(Таким </w:t>
-      </w:r>
+        <w:t xml:space="preserve"> построен модуль ядра системы)</w:t>
+      </w:r>
+    </w:p>
+    <w:p>
+      <w:pPr>
+        <w:pStyle w:val="aa"/>
+      </w:pPr>
+    </w:p>
+    <w:p>
+      <w:pPr>
+        <w:pStyle w:val="aa"/>
+      </w:pPr>
       <w:proofErr w:type="gramStart"/>
       <w:r>
-        <w:t>образом</w:t>
+        <w:rPr>
+          <w:lang w:val="en-US"/>
+        </w:rPr>
+        <w:t>app</w:t>
+      </w:r>
+      <w:r>
+        <w:t>/</w:t>
+      </w:r>
+      <w:r>
+        <w:rPr>
+          <w:lang w:val="en-US"/>
+        </w:rPr>
+        <w:t>Shop</w:t>
       </w:r>
       <w:proofErr w:type="gramEnd"/>
       <w:r>
-        <w:t xml:space="preserve"> построен модуль ядра системы)</w:t>
-      </w:r>
-    </w:p>
-    <w:p>
-      <w:pPr>
-        <w:pStyle w:val="aa"/>
-      </w:pPr>
-    </w:p>
-    <w:p>
-      <w:pPr>
-        <w:pStyle w:val="aa"/>
-      </w:pPr>
-      <w:proofErr w:type="gramStart"/>
-      <w:r>
-        <w:rPr>
-          <w:lang w:val="en-US"/>
-        </w:rPr>
-        <w:t>app/Shop</w:t>
-      </w:r>
-      <w:proofErr w:type="gramEnd"/>
-      <w:r>
-        <w:rPr>
-          <w:lang w:val="en-US"/>
-        </w:rPr>
         <w:tab/>
       </w:r>
       <w:r>
-        <w:rPr>
-          <w:lang w:val="en-US"/>
-        </w:rPr>
         <w:tab/>
       </w:r>
       <w:r>
@@ -4527,10 +4516,12 @@
         </w:rPr>
       </w:pPr>
       <w:r>
-        <w:rPr>
-          <w:lang w:val="en-US"/>
-        </w:rPr>
         <w:tab/>
+      </w:r>
+      <w:r>
+        <w:rPr>
+          <w:lang w:val="en-US"/>
+        </w:rPr>
         <w:t xml:space="preserve">/Domains </w:t>
       </w:r>
       <w:proofErr w:type="gramStart"/>
@@ -6869,6 +6860,15 @@
       </w:pPr>
       <w:r>
         <w:t>Обновление БД</w:t>
+      </w:r>
+      <w:r>
+        <w:t xml:space="preserve"> </w:t>
+      </w:r>
+      <w:r>
+        <w:rPr>
+          <w:color w:val="FF0000"/>
+        </w:rPr>
+        <w:t>(не реализовано)</w:t>
       </w:r>
     </w:p>
     <w:p>
@@ -8714,7 +8714,33 @@
         <w:pStyle w:val="aa"/>
       </w:pPr>
       <w:r>
-        <w:t xml:space="preserve">Точкой входа в приложение является файл </w:t>
+        <w:t>Точкой входа в приложение</w:t>
+      </w:r>
+      <w:r>
+        <w:t xml:space="preserve"> (</w:t>
+      </w:r>
+      <w:r>
+        <w:rPr>
+          <w:lang w:val="en-US"/>
+        </w:rPr>
+        <w:t>web</w:t>
+      </w:r>
+      <w:r>
+        <w:t xml:space="preserve">, </w:t>
+      </w:r>
+      <w:proofErr w:type="spellStart"/>
+      <w:r>
+        <w:rPr>
+          <w:lang w:val="en-US"/>
+        </w:rPr>
+        <w:t>api</w:t>
+      </w:r>
+      <w:proofErr w:type="spellEnd"/>
+      <w:r>
+        <w:t>)</w:t>
+      </w:r>
+      <w:r>
+        <w:t xml:space="preserve"> является файл </w:t>
       </w:r>
       <w:r>
         <w:rPr>
@@ -8741,6 +8767,11 @@
       <w:r>
         <w:t xml:space="preserve"> находящий в корне сайта.</w:t>
       </w:r>
+    </w:p>
+    <w:p>
+      <w:pPr>
+        <w:pStyle w:val="aa"/>
+      </w:pPr>
     </w:p>
     <w:p>
       <w:pPr>
@@ -8967,6 +8998,7 @@
       <w:pPr>
         <w:pStyle w:val="aa"/>
         <w:rPr>
+          <w:rFonts w:cstheme="minorHAnsi"/>
           <w:lang w:val="en-US"/>
         </w:rPr>
       </w:pPr>
@@ -9057,18 +9089,191 @@
       <w:pPr>
         <w:pStyle w:val="aa"/>
         <w:rPr>
-          <w:lang w:val="en-US"/>
-        </w:rPr>
-      </w:pPr>
-      <w:r>
-        <w:rPr>
-          <w:rFonts w:cstheme="minorHAnsi"/>
-          <w:color w:val="C00000"/>
+          <w:rFonts w:cstheme="minorHAnsi"/>
+          <w:lang w:val="en-US"/>
+        </w:rPr>
+      </w:pPr>
+      <w:r>
+        <w:rPr>
+          <w:rFonts w:cstheme="minorHAnsi"/>
           <w:lang w:val="en-US"/>
         </w:rPr>
         <w:tab/>
       </w:r>
-      <w:proofErr w:type="spellStart"/>
+      <w:r>
+        <w:rPr>
+          <w:rFonts w:cstheme="minorHAnsi"/>
+          <w:lang w:val="en-US"/>
+        </w:rPr>
+        <w:tab/>
+      </w:r>
+      <w:proofErr w:type="spellStart"/>
+      <w:r>
+        <w:rPr>
+          <w:rFonts w:cstheme="minorHAnsi"/>
+          <w:color w:val="C00000"/>
+          <w:lang w:val="en-US"/>
+        </w:rPr>
+        <w:t>Site_</w:t>
+      </w:r>
+      <w:proofErr w:type="gramStart"/>
+      <w:r>
+        <w:rPr>
+          <w:rFonts w:cstheme="minorHAnsi"/>
+          <w:color w:val="C00000"/>
+          <w:lang w:val="en-US"/>
+        </w:rPr>
+        <w:t>Config</w:t>
+      </w:r>
+      <w:proofErr w:type="spellEnd"/>
+      <w:r>
+        <w:rPr>
+          <w:rFonts w:cstheme="minorHAnsi"/>
+          <w:lang w:val="en-US"/>
+        </w:rPr>
+        <w:t xml:space="preserve">  </w:t>
+      </w:r>
+      <w:proofErr w:type="spellStart"/>
+      <w:r>
+        <w:rPr>
+          <w:rFonts w:cstheme="minorHAnsi"/>
+          <w:lang w:val="en-US"/>
+        </w:rPr>
+        <w:t>наследуется</w:t>
+      </w:r>
+      <w:proofErr w:type="spellEnd"/>
+      <w:proofErr w:type="gramEnd"/>
+      <w:r>
+        <w:rPr>
+          <w:rFonts w:cstheme="minorHAnsi"/>
+          <w:lang w:val="en-US"/>
+        </w:rPr>
+        <w:t xml:space="preserve"> </w:t>
+      </w:r>
+      <w:proofErr w:type="spellStart"/>
+      <w:r>
+        <w:rPr>
+          <w:rFonts w:cstheme="minorHAnsi"/>
+          <w:lang w:val="en-US"/>
+        </w:rPr>
+        <w:t>от</w:t>
+      </w:r>
+      <w:proofErr w:type="spellEnd"/>
+      <w:r>
+        <w:rPr>
+          <w:rFonts w:cstheme="minorHAnsi"/>
+          <w:lang w:val="en-US"/>
+        </w:rPr>
+        <w:t xml:space="preserve"> </w:t>
+      </w:r>
+      <w:proofErr w:type="spellStart"/>
+      <w:r>
+        <w:rPr>
+          <w:rFonts w:cstheme="minorHAnsi"/>
+          <w:color w:val="C00000"/>
+          <w:lang w:val="en-US"/>
+        </w:rPr>
+        <w:t>Zero_Config</w:t>
+      </w:r>
+      <w:proofErr w:type="spellEnd"/>
+    </w:p>
+    <w:p>
+      <w:pPr>
+        <w:pStyle w:val="aa"/>
+      </w:pPr>
+      <w:r>
+        <w:rPr>
+          <w:rFonts w:cstheme="minorHAnsi"/>
+          <w:lang w:val="en-US"/>
+        </w:rPr>
+        <w:tab/>
+      </w:r>
+      <w:r>
+        <w:rPr>
+          <w:rFonts w:cstheme="minorHAnsi"/>
+          <w:lang w:val="en-US"/>
+        </w:rPr>
+        <w:tab/>
+      </w:r>
+      <w:r>
+        <w:rPr>
+          <w:rFonts w:cstheme="minorHAnsi"/>
+        </w:rPr>
+        <w:t xml:space="preserve">Для расширения </w:t>
+      </w:r>
+      <w:proofErr w:type="gramStart"/>
+      <w:r>
+        <w:rPr>
+          <w:rFonts w:cstheme="minorHAnsi"/>
+        </w:rPr>
+        <w:t>пользовательской</w:t>
+      </w:r>
+      <w:proofErr w:type="gramEnd"/>
+      <w:r>
+        <w:rPr>
+          <w:rFonts w:cstheme="minorHAnsi"/>
+        </w:rPr>
+        <w:t xml:space="preserve"> </w:t>
+      </w:r>
+      <w:proofErr w:type="spellStart"/>
+      <w:r>
+        <w:rPr>
+          <w:rFonts w:cstheme="minorHAnsi"/>
+        </w:rPr>
+        <w:t>кофнигурации</w:t>
+      </w:r>
+      <w:proofErr w:type="spellEnd"/>
+      <w:r>
+        <w:rPr>
+          <w:rFonts w:cstheme="minorHAnsi"/>
+        </w:rPr>
+        <w:t xml:space="preserve"> приложения</w:t>
+      </w:r>
+      <w:r>
+        <w:rPr>
+          <w:rFonts w:cstheme="minorHAnsi"/>
+        </w:rPr>
+        <w:t xml:space="preserve"> (</w:t>
+      </w:r>
+      <w:r>
+        <w:rPr>
+          <w:rFonts w:cstheme="minorHAnsi"/>
+        </w:rPr>
+        <w:t xml:space="preserve">через </w:t>
+      </w:r>
+      <w:r>
+        <w:rPr>
+          <w:rFonts w:cstheme="minorHAnsi"/>
+        </w:rPr>
+        <w:t>композици</w:t>
+      </w:r>
+      <w:r>
+        <w:rPr>
+          <w:rFonts w:cstheme="minorHAnsi"/>
+        </w:rPr>
+        <w:t>ю</w:t>
+      </w:r>
+      <w:r>
+        <w:rPr>
+          <w:rFonts w:cstheme="minorHAnsi"/>
+        </w:rPr>
+        <w:t>)</w:t>
+      </w:r>
+    </w:p>
+    <w:p>
+      <w:pPr>
+        <w:pStyle w:val="aa"/>
+        <w:rPr>
+          <w:rFonts w:cstheme="minorHAnsi"/>
+        </w:rPr>
+      </w:pPr>
+      <w:r>
+        <w:rPr>
+          <w:rFonts w:cstheme="minorHAnsi"/>
+          <w:color w:val="C00000"/>
+        </w:rPr>
+        <w:tab/>
+      </w:r>
       <w:r>
         <w:rPr>
           <w:rFonts w:cstheme="minorHAnsi"/>
@@ -9081,7 +9286,6 @@
         <w:rPr>
           <w:rFonts w:cstheme="minorHAnsi"/>
           <w:color w:val="C00000"/>
-          <w:lang w:val="en-US"/>
         </w:rPr>
         <w:t>_</w:t>
       </w:r>
@@ -9093,12 +9297,10 @@
         </w:rPr>
         <w:t>App</w:t>
       </w:r>
-      <w:proofErr w:type="spellEnd"/>
-      <w:r>
-        <w:rPr>
-          <w:rFonts w:cstheme="minorHAnsi"/>
-          <w:color w:val="C00000"/>
-          <w:lang w:val="en-US"/>
+      <w:r>
+        <w:rPr>
+          <w:rFonts w:cstheme="minorHAnsi"/>
+          <w:color w:val="C00000"/>
         </w:rPr>
         <w:t>:</w:t>
       </w:r>
@@ -9107,7 +9309,6 @@
         <w:rPr>
           <w:rFonts w:cstheme="minorHAnsi"/>
           <w:color w:val="C00000"/>
-          <w:lang w:val="en-US"/>
         </w:rPr>
         <w:t>:$</w:t>
       </w:r>
@@ -9123,14 +9324,12 @@
       <w:r>
         <w:rPr>
           <w:rFonts w:cstheme="minorHAnsi"/>
-          <w:lang w:val="en-US"/>
         </w:rPr>
         <w:tab/>
       </w:r>
       <w:r>
         <w:rPr>
           <w:rFonts w:cstheme="minorHAnsi"/>
-          <w:lang w:val="en-US"/>
         </w:rPr>
         <w:tab/>
       </w:r>
@@ -9145,17 +9344,101 @@
       <w:pPr>
         <w:pStyle w:val="aa"/>
         <w:rPr>
-          <w:lang w:val="en-US"/>
-        </w:rPr>
-      </w:pPr>
-      <w:r>
-        <w:rPr>
-          <w:rFonts w:cstheme="minorHAnsi"/>
-          <w:color w:val="C00000"/>
-          <w:lang w:val="en-US"/>
+          <w:rFonts w:cstheme="minorHAnsi"/>
+        </w:rPr>
+      </w:pPr>
+      <w:r>
+        <w:rPr>
+          <w:rFonts w:cstheme="minorHAnsi"/>
         </w:rPr>
         <w:tab/>
       </w:r>
+      <w:r>
+        <w:rPr>
+          <w:rFonts w:cstheme="minorHAnsi"/>
+        </w:rPr>
+        <w:tab/>
+      </w:r>
+      <w:r>
+        <w:rPr>
+          <w:rFonts w:cstheme="minorHAnsi"/>
+          <w:color w:val="C00000"/>
+          <w:lang w:val="en-US"/>
+        </w:rPr>
+        <w:t>Site</w:t>
+      </w:r>
+      <w:r>
+        <w:rPr>
+          <w:rFonts w:cstheme="minorHAnsi"/>
+          <w:color w:val="C00000"/>
+        </w:rPr>
+        <w:t>_</w:t>
+      </w:r>
+      <w:r>
+        <w:rPr>
+          <w:rFonts w:cstheme="minorHAnsi"/>
+          <w:color w:val="C00000"/>
+          <w:lang w:val="en-US"/>
+        </w:rPr>
+        <w:t>Users</w:t>
+      </w:r>
+      <w:r>
+        <w:rPr>
+          <w:rFonts w:cstheme="minorHAnsi"/>
+        </w:rPr>
+        <w:t xml:space="preserve"> наследуется от </w:t>
+      </w:r>
+      <w:r>
+        <w:rPr>
+          <w:rFonts w:cstheme="minorHAnsi"/>
+          <w:color w:val="C00000"/>
+          <w:lang w:val="en-US"/>
+        </w:rPr>
+        <w:t>Zero</w:t>
+      </w:r>
+      <w:r>
+        <w:rPr>
+          <w:rFonts w:cstheme="minorHAnsi"/>
+          <w:color w:val="C00000"/>
+        </w:rPr>
+        <w:t>_</w:t>
+      </w:r>
+      <w:r>
+        <w:rPr>
+          <w:rFonts w:cstheme="minorHAnsi"/>
+          <w:color w:val="C00000"/>
+          <w:lang w:val="en-US"/>
+        </w:rPr>
+        <w:t>Users</w:t>
+      </w:r>
+    </w:p>
+    <w:p>
+      <w:pPr>
+        <w:pStyle w:val="aa"/>
+        <w:ind w:left="708" w:firstLine="708"/>
+      </w:pPr>
+      <w:r>
+        <w:rPr>
+          <w:rFonts w:cstheme="minorHAnsi"/>
+        </w:rPr>
+        <w:t>Для расширения пользовательской работы с пользователем (сессия)</w:t>
+      </w:r>
+    </w:p>
+    <w:p>
+      <w:pPr>
+        <w:pStyle w:val="aa"/>
+        <w:rPr>
+          <w:rFonts w:cstheme="minorHAnsi"/>
+          <w:lang w:val="en-US"/>
+        </w:rPr>
+      </w:pPr>
+      <w:r>
+        <w:rPr>
+          <w:rFonts w:cstheme="minorHAnsi"/>
+          <w:color w:val="C00000"/>
+        </w:rPr>
+        <w:tab/>
+      </w:r>
       <w:proofErr w:type="spellStart"/>
       <w:r>
         <w:rPr>
@@ -9217,17 +9500,110 @@
       <w:pPr>
         <w:pStyle w:val="aa"/>
         <w:rPr>
-          <w:lang w:val="en-US"/>
-        </w:rPr>
-      </w:pPr>
-      <w:r>
-        <w:rPr>
-          <w:rFonts w:cstheme="minorHAnsi"/>
-          <w:color w:val="C00000"/>
+          <w:rFonts w:cstheme="minorHAnsi"/>
+          <w:lang w:val="en-US"/>
+        </w:rPr>
+      </w:pPr>
+      <w:r>
+        <w:rPr>
+          <w:rFonts w:cstheme="minorHAnsi"/>
           <w:lang w:val="en-US"/>
         </w:rPr>
         <w:tab/>
       </w:r>
+      <w:r>
+        <w:rPr>
+          <w:rFonts w:cstheme="minorHAnsi"/>
+          <w:lang w:val="en-US"/>
+        </w:rPr>
+        <w:tab/>
+      </w:r>
+      <w:proofErr w:type="spellStart"/>
+      <w:r>
+        <w:rPr>
+          <w:rFonts w:cstheme="minorHAnsi"/>
+          <w:color w:val="C00000"/>
+          <w:lang w:val="en-US"/>
+        </w:rPr>
+        <w:t>Site_Section</w:t>
+      </w:r>
+      <w:proofErr w:type="spellEnd"/>
+      <w:r>
+        <w:rPr>
+          <w:rFonts w:cstheme="minorHAnsi"/>
+          <w:lang w:val="en-US"/>
+        </w:rPr>
+        <w:t xml:space="preserve"> </w:t>
+      </w:r>
+      <w:proofErr w:type="spellStart"/>
+      <w:r>
+        <w:rPr>
+          <w:rFonts w:cstheme="minorHAnsi"/>
+          <w:lang w:val="en-US"/>
+        </w:rPr>
+        <w:t>наследуется</w:t>
+      </w:r>
+      <w:proofErr w:type="spellEnd"/>
+      <w:r>
+        <w:rPr>
+          <w:rFonts w:cstheme="minorHAnsi"/>
+          <w:lang w:val="en-US"/>
+        </w:rPr>
+        <w:t xml:space="preserve"> </w:t>
+      </w:r>
+      <w:proofErr w:type="spellStart"/>
+      <w:r>
+        <w:rPr>
+          <w:rFonts w:cstheme="minorHAnsi"/>
+          <w:lang w:val="en-US"/>
+        </w:rPr>
+        <w:t>от</w:t>
+      </w:r>
+      <w:proofErr w:type="spellEnd"/>
+      <w:r>
+        <w:rPr>
+          <w:rFonts w:cstheme="minorHAnsi"/>
+          <w:lang w:val="en-US"/>
+        </w:rPr>
+        <w:t xml:space="preserve"> </w:t>
+      </w:r>
+      <w:proofErr w:type="spellStart"/>
+      <w:r>
+        <w:rPr>
+          <w:rFonts w:cstheme="minorHAnsi"/>
+          <w:color w:val="C00000"/>
+          <w:lang w:val="en-US"/>
+        </w:rPr>
+        <w:t>Zero_Section</w:t>
+      </w:r>
+      <w:proofErr w:type="spellEnd"/>
+    </w:p>
+    <w:p>
+      <w:pPr>
+        <w:pStyle w:val="aa"/>
+        <w:ind w:left="708" w:firstLine="708"/>
+      </w:pPr>
+      <w:r>
+        <w:rPr>
+          <w:rFonts w:cstheme="minorHAnsi"/>
+        </w:rPr>
+        <w:t>Для расширения пользовательской работы с разделом (страницей) (сессия)</w:t>
+      </w:r>
+    </w:p>
+    <w:p>
+      <w:pPr>
+        <w:pStyle w:val="aa"/>
+        <w:rPr>
+          <w:lang w:val="en-US"/>
+        </w:rPr>
+      </w:pPr>
+      <w:r>
+        <w:rPr>
+          <w:rFonts w:cstheme="minorHAnsi"/>
+          <w:color w:val="C00000"/>
+        </w:rPr>
+        <w:tab/>
+      </w:r>
       <w:proofErr w:type="spellStart"/>
       <w:r>
         <w:rPr>
@@ -9375,7 +9751,7 @@
       <w:pPr>
         <w:pStyle w:val="aa"/>
         <w:rPr>
-          <w:lang w:val="en-US"/>
+          <w:rFonts w:cstheme="minorHAnsi"/>
         </w:rPr>
       </w:pPr>
       <w:r>
@@ -9386,7 +9762,6 @@
         </w:rPr>
         <w:tab/>
       </w:r>
-      <w:proofErr w:type="spellStart"/>
       <w:r>
         <w:rPr>
           <w:rFonts w:cstheme="minorHAnsi"/>
@@ -9399,7 +9774,6 @@
         <w:rPr>
           <w:rFonts w:cstheme="minorHAnsi"/>
           <w:color w:val="C00000"/>
-          <w:lang w:val="en-US"/>
         </w:rPr>
         <w:t>_</w:t>
       </w:r>
@@ -9411,12 +9785,10 @@
         </w:rPr>
         <w:t>App</w:t>
       </w:r>
-      <w:proofErr w:type="spellEnd"/>
-      <w:r>
-        <w:rPr>
-          <w:rFonts w:cstheme="minorHAnsi"/>
-          <w:color w:val="C00000"/>
-          <w:lang w:val="en-US"/>
+      <w:r>
+        <w:rPr>
+          <w:rFonts w:cstheme="minorHAnsi"/>
+          <w:color w:val="C00000"/>
         </w:rPr>
         <w:t>:</w:t>
       </w:r>
@@ -9425,7 +9797,6 @@
         <w:rPr>
           <w:rFonts w:cstheme="minorHAnsi"/>
           <w:color w:val="C00000"/>
-          <w:lang w:val="en-US"/>
         </w:rPr>
         <w:t>:$</w:t>
       </w:r>
@@ -9441,14 +9812,12 @@
       <w:r>
         <w:rPr>
           <w:rFonts w:cstheme="minorHAnsi"/>
-          <w:lang w:val="en-US"/>
         </w:rPr>
         <w:tab/>
       </w:r>
       <w:r>
         <w:rPr>
           <w:rFonts w:cstheme="minorHAnsi"/>
-          <w:lang w:val="en-US"/>
         </w:rPr>
         <w:tab/>
       </w:r>
@@ -9461,7 +9830,6 @@
       <w:r>
         <w:rPr>
           <w:rFonts w:cstheme="minorHAnsi"/>
-          <w:lang w:val="en-US"/>
         </w:rPr>
         <w:t xml:space="preserve"> </w:t>
       </w:r>
@@ -9474,7 +9842,6 @@
       <w:r>
         <w:rPr>
           <w:rFonts w:cstheme="minorHAnsi"/>
-          <w:lang w:val="en-US"/>
         </w:rPr>
         <w:t xml:space="preserve"> </w:t>
       </w:r>
@@ -9487,7 +9854,6 @@
       <w:r>
         <w:rPr>
           <w:rFonts w:cstheme="minorHAnsi"/>
-          <w:lang w:val="en-US"/>
         </w:rPr>
         <w:t xml:space="preserve"> </w:t>
       </w:r>
@@ -9500,7 +9866,6 @@
       <w:r>
         <w:rPr>
           <w:rFonts w:cstheme="minorHAnsi"/>
-          <w:lang w:val="en-US"/>
         </w:rPr>
         <w:t xml:space="preserve"> (</w:t>
       </w:r>
@@ -9513,7 +9878,6 @@
       <w:r>
         <w:rPr>
           <w:rFonts w:cstheme="minorHAnsi"/>
-          <w:lang w:val="en-US"/>
         </w:rPr>
         <w:t xml:space="preserve"> </w:t>
       </w:r>
@@ -9526,7 +9890,6 @@
       <w:r>
         <w:rPr>
           <w:rFonts w:cstheme="minorHAnsi"/>
-          <w:lang w:val="en-US"/>
         </w:rPr>
         <w:t>)</w:t>
       </w:r>
@@ -9534,12 +9897,131 @@
     <w:p>
       <w:pPr>
         <w:pStyle w:val="aa"/>
-      </w:pPr>
-      <w:r>
-        <w:rPr>
-          <w:rFonts w:cstheme="minorHAnsi"/>
-          <w:color w:val="C00000"/>
-          <w:lang w:val="en-US"/>
+        <w:ind w:left="708" w:firstLine="708"/>
+        <w:rPr>
+          <w:rFonts w:cstheme="minorHAnsi"/>
+          <w:lang w:val="en-US"/>
+        </w:rPr>
+      </w:pPr>
+      <w:proofErr w:type="spellStart"/>
+      <w:r>
+        <w:rPr>
+          <w:rFonts w:cstheme="minorHAnsi"/>
+          <w:color w:val="C00000"/>
+          <w:lang w:val="en-US"/>
+        </w:rPr>
+        <w:t>Site_Request</w:t>
+      </w:r>
+      <w:proofErr w:type="spellEnd"/>
+      <w:r>
+        <w:rPr>
+          <w:rFonts w:cstheme="minorHAnsi"/>
+          <w:lang w:val="en-US"/>
+        </w:rPr>
+        <w:t xml:space="preserve"> </w:t>
+      </w:r>
+      <w:proofErr w:type="spellStart"/>
+      <w:r>
+        <w:rPr>
+          <w:rFonts w:cstheme="minorHAnsi"/>
+          <w:lang w:val="en-US"/>
+        </w:rPr>
+        <w:t>наследуется</w:t>
+      </w:r>
+      <w:proofErr w:type="spellEnd"/>
+      <w:r>
+        <w:rPr>
+          <w:rFonts w:cstheme="minorHAnsi"/>
+          <w:lang w:val="en-US"/>
+        </w:rPr>
+        <w:t xml:space="preserve"> </w:t>
+      </w:r>
+      <w:proofErr w:type="spellStart"/>
+      <w:r>
+        <w:rPr>
+          <w:rFonts w:cstheme="minorHAnsi"/>
+          <w:lang w:val="en-US"/>
+        </w:rPr>
+        <w:t>от</w:t>
+      </w:r>
+      <w:proofErr w:type="spellEnd"/>
+      <w:r>
+        <w:rPr>
+          <w:rFonts w:cstheme="minorHAnsi"/>
+          <w:lang w:val="en-US"/>
+        </w:rPr>
+        <w:t xml:space="preserve"> </w:t>
+      </w:r>
+      <w:proofErr w:type="spellStart"/>
+      <w:r>
+        <w:rPr>
+          <w:rFonts w:cstheme="minorHAnsi"/>
+          <w:color w:val="C00000"/>
+          <w:lang w:val="en-US"/>
+        </w:rPr>
+        <w:t>Zero_Request</w:t>
+      </w:r>
+      <w:proofErr w:type="spellEnd"/>
+    </w:p>
+    <w:p>
+      <w:pPr>
+        <w:pStyle w:val="aa"/>
+        <w:ind w:left="708" w:firstLine="708"/>
+      </w:pPr>
+      <w:r>
+        <w:rPr>
+          <w:rFonts w:cstheme="minorHAnsi"/>
+        </w:rPr>
+        <w:t>Для расширения пользовательской работы внешними ресурсами по API</w:t>
+      </w:r>
+      <w:r>
+        <w:rPr>
+          <w:rFonts w:cstheme="minorHAnsi"/>
+        </w:rPr>
+        <w:t xml:space="preserve"> </w:t>
+      </w:r>
+      <w:r>
+        <w:rPr>
+          <w:rFonts w:cstheme="minorHAnsi"/>
+        </w:rPr>
+        <w:t>(</w:t>
+      </w:r>
+      <w:r>
+        <w:rPr>
+          <w:rFonts w:cstheme="minorHAnsi"/>
+        </w:rPr>
+        <w:t xml:space="preserve">через </w:t>
+      </w:r>
+      <w:r>
+        <w:rPr>
+          <w:rFonts w:cstheme="minorHAnsi"/>
+        </w:rPr>
+        <w:t>композици</w:t>
+      </w:r>
+      <w:r>
+        <w:rPr>
+          <w:rFonts w:cstheme="minorHAnsi"/>
+        </w:rPr>
+        <w:t>ю</w:t>
+      </w:r>
+      <w:r>
+        <w:rPr>
+          <w:rFonts w:cstheme="minorHAnsi"/>
+        </w:rPr>
+        <w:t>)</w:t>
+      </w:r>
+    </w:p>
+    <w:p>
+      <w:pPr>
+        <w:pStyle w:val="aa"/>
+        <w:rPr>
+          <w:rFonts w:cstheme="minorHAnsi"/>
+        </w:rPr>
+      </w:pPr>
+      <w:r>
+        <w:rPr>
+          <w:rFonts w:cstheme="minorHAnsi"/>
+          <w:color w:val="C00000"/>
         </w:rPr>
         <w:tab/>
       </w:r>
@@ -9607,13 +10089,96 @@
     <w:p>
       <w:pPr>
         <w:pStyle w:val="aa"/>
-      </w:pPr>
-      <w:r>
-        <w:rPr>
-          <w:rFonts w:cstheme="minorHAnsi"/>
-          <w:color w:val="C00000"/>
-        </w:rPr>
-        <w:tab/>
+        <w:ind w:left="708" w:firstLine="708"/>
+        <w:rPr>
+          <w:rFonts w:cstheme="minorHAnsi"/>
+          <w:lang w:val="en-US"/>
+        </w:rPr>
+      </w:pPr>
+      <w:proofErr w:type="spellStart"/>
+      <w:r>
+        <w:rPr>
+          <w:rFonts w:cstheme="minorHAnsi"/>
+          <w:color w:val="C00000"/>
+          <w:lang w:val="en-US"/>
+        </w:rPr>
+        <w:t>Site_Option</w:t>
+      </w:r>
+      <w:proofErr w:type="spellEnd"/>
+      <w:r>
+        <w:rPr>
+          <w:rFonts w:cstheme="minorHAnsi"/>
+          <w:lang w:val="en-US"/>
+        </w:rPr>
+        <w:t xml:space="preserve"> </w:t>
+      </w:r>
+      <w:proofErr w:type="spellStart"/>
+      <w:r>
+        <w:rPr>
+          <w:rFonts w:cstheme="minorHAnsi"/>
+          <w:lang w:val="en-US"/>
+        </w:rPr>
+        <w:t>наследуется</w:t>
+      </w:r>
+      <w:proofErr w:type="spellEnd"/>
+      <w:r>
+        <w:rPr>
+          <w:rFonts w:cstheme="minorHAnsi"/>
+          <w:lang w:val="en-US"/>
+        </w:rPr>
+        <w:t xml:space="preserve"> </w:t>
+      </w:r>
+      <w:proofErr w:type="spellStart"/>
+      <w:r>
+        <w:rPr>
+          <w:rFonts w:cstheme="minorHAnsi"/>
+          <w:lang w:val="en-US"/>
+        </w:rPr>
+        <w:t>от</w:t>
+      </w:r>
+      <w:proofErr w:type="spellEnd"/>
+      <w:r>
+        <w:rPr>
+          <w:rFonts w:cstheme="minorHAnsi"/>
+          <w:lang w:val="en-US"/>
+        </w:rPr>
+        <w:t xml:space="preserve"> </w:t>
+      </w:r>
+      <w:proofErr w:type="spellStart"/>
+      <w:r>
+        <w:rPr>
+          <w:rFonts w:cstheme="minorHAnsi"/>
+          <w:color w:val="C00000"/>
+          <w:lang w:val="en-US"/>
+        </w:rPr>
+        <w:t>Zero_Option</w:t>
+      </w:r>
+      <w:proofErr w:type="spellEnd"/>
+    </w:p>
+    <w:p>
+      <w:pPr>
+        <w:pStyle w:val="aa"/>
+        <w:ind w:left="708" w:firstLine="708"/>
+      </w:pPr>
+      <w:r>
+        <w:rPr>
+          <w:rFonts w:cstheme="minorHAnsi"/>
+        </w:rPr>
+        <w:t xml:space="preserve">Для реализации </w:t>
+      </w:r>
+      <w:proofErr w:type="gramStart"/>
+      <w:r>
+        <w:rPr>
+          <w:rFonts w:cstheme="minorHAnsi"/>
+        </w:rPr>
+        <w:t>пользовательский</w:t>
+      </w:r>
+      <w:proofErr w:type="gramEnd"/>
+      <w:r>
+        <w:rPr>
+          <w:rFonts w:cstheme="minorHAnsi"/>
+        </w:rPr>
+        <w:t xml:space="preserve"> опций приложения</w:t>
       </w:r>
     </w:p>
     <w:p>
@@ -9807,6 +10372,22 @@
         <w:tab/>
         <w:t>Сессия</w:t>
       </w:r>
+    </w:p>
+    <w:p>
+      <w:pPr>
+        <w:pStyle w:val="aa"/>
+        <w:rPr>
+          <w:u w:val="single"/>
+        </w:rPr>
+      </w:pPr>
+    </w:p>
+    <w:p>
+      <w:pPr>
+        <w:pStyle w:val="aa"/>
+        <w:rPr>
+          <w:u w:val="single"/>
+        </w:rPr>
+      </w:pPr>
     </w:p>
     <w:p>
       <w:pPr>
@@ -10012,6 +10593,7 @@
         </w:numPr>
       </w:pPr>
       <w:r>
+        <w:lastRenderedPageBreak/>
         <w:t>Проверка существования (404)</w:t>
       </w:r>
     </w:p>
@@ -10320,9 +10902,12 @@
     <w:p>
       <w:pPr>
         <w:pStyle w:val="aa"/>
-      </w:pPr>
-      <w:r>
-        <w:t xml:space="preserve">Точкой входа в консольное приложение является файл </w:t>
+        <w:rPr>
+          <w:color w:val="C00000"/>
+        </w:rPr>
+      </w:pPr>
+      <w:r>
+        <w:t xml:space="preserve">Точкой входа для выполнения консольных контроллеров является файл </w:t>
       </w:r>
       <w:r>
         <w:rPr>
@@ -10367,9 +10952,6 @@
         <w:t>php</w:t>
       </w:r>
       <w:proofErr w:type="spellEnd"/>
-      <w:r>
-        <w:t>.</w:t>
-      </w:r>
     </w:p>
     <w:p>
       <w:pPr>
@@ -10554,48 +11136,6 @@
         </w:rPr>
         <w:t>,</w:t>
       </w:r>
-    </w:p>
-    <w:p>
-      <w:pPr>
-        <w:rPr>
-          <w:lang w:val="en-US"/>
-        </w:rPr>
-      </w:pPr>
-    </w:p>
-    <w:p>
-      <w:pPr>
-        <w:rPr>
-          <w:lang w:val="en-US"/>
-        </w:rPr>
-      </w:pPr>
-    </w:p>
-    <w:p>
-      <w:pPr>
-        <w:rPr>
-          <w:lang w:val="en-US"/>
-        </w:rPr>
-      </w:pPr>
-    </w:p>
-    <w:p>
-      <w:pPr>
-        <w:rPr>
-          <w:lang w:val="en-US"/>
-        </w:rPr>
-      </w:pPr>
-    </w:p>
-    <w:p>
-      <w:pPr>
-        <w:rPr>
-          <w:lang w:val="en-US"/>
-        </w:rPr>
-      </w:pPr>
-    </w:p>
-    <w:p>
-      <w:pPr>
-        <w:rPr>
-          <w:lang w:val="en-US"/>
-        </w:rPr>
-      </w:pPr>
     </w:p>
     <w:p>
       <w:pPr>
@@ -22458,7 +22998,6 @@
         <w:pStyle w:val="aa"/>
         <w:rPr>
           <w:rFonts w:cstheme="minorHAnsi"/>
-          <w:lang w:val="en-US"/>
         </w:rPr>
       </w:pPr>
       <w:r>
@@ -22470,7 +23009,6 @@
       <w:r>
         <w:rPr>
           <w:rFonts w:cstheme="minorHAnsi"/>
-          <w:lang w:val="en-US"/>
         </w:rPr>
         <w:t xml:space="preserve"> </w:t>
       </w:r>
@@ -22485,7 +23023,6 @@
       <w:r>
         <w:rPr>
           <w:rFonts w:cstheme="minorHAnsi"/>
-          <w:lang w:val="en-US"/>
         </w:rPr>
         <w:t xml:space="preserve"> </w:t>
       </w:r>
@@ -22498,7 +23035,6 @@
       <w:r>
         <w:rPr>
           <w:rFonts w:cstheme="minorHAnsi"/>
-          <w:lang w:val="en-US"/>
         </w:rPr>
         <w:t xml:space="preserve"> </w:t>
       </w:r>
@@ -22515,14 +23051,12 @@
         <w:rPr>
           <w:rFonts w:cstheme="minorHAnsi"/>
           <w:color w:val="C00000"/>
-          <w:lang w:val="en-US"/>
-        </w:rPr>
-      </w:pPr>
-      <w:r>
-        <w:rPr>
-          <w:rFonts w:cstheme="minorHAnsi"/>
-          <w:color w:val="C00000"/>
-          <w:lang w:val="en-US"/>
+        </w:rPr>
+      </w:pPr>
+      <w:r>
+        <w:rPr>
+          <w:rFonts w:cstheme="minorHAnsi"/>
+          <w:color w:val="C00000"/>
         </w:rPr>
         <w:t>$</w:t>
       </w:r>
@@ -22540,11 +23074,9 @@
         <w:rPr>
           <w:rFonts w:cstheme="minorHAnsi"/>
           <w:color w:val="C00000"/>
-          <w:lang w:val="en-US"/>
         </w:rPr>
         <w:t>-&gt;</w:t>
       </w:r>
-      <w:proofErr w:type="spellStart"/>
       <w:r>
         <w:rPr>
           <w:rFonts w:cstheme="minorHAnsi"/>
@@ -22557,11 +23089,9 @@
         <w:rPr>
           <w:rFonts w:cstheme="minorHAnsi"/>
           <w:color w:val="C00000"/>
-          <w:lang w:val="en-US"/>
         </w:rPr>
         <w:t>_</w:t>
       </w:r>
-      <w:proofErr w:type="gramStart"/>
       <w:r>
         <w:rPr>
           <w:rFonts w:cstheme="minorHAnsi"/>
@@ -22570,32 +23100,20 @@
         </w:rPr>
         <w:t>Errors</w:t>
       </w:r>
-      <w:proofErr w:type="spellEnd"/>
-      <w:r>
-        <w:rPr>
-          <w:rFonts w:cstheme="minorHAnsi"/>
-          <w:color w:val="C00000"/>
-          <w:lang w:val="en-US"/>
-        </w:rPr>
-        <w:t>(</w:t>
-      </w:r>
-      <w:proofErr w:type="gramEnd"/>
-      <w:r>
-        <w:rPr>
-          <w:rFonts w:cstheme="minorHAnsi"/>
-          <w:color w:val="C00000"/>
-          <w:lang w:val="en-US"/>
-        </w:rPr>
-        <w:t>);</w:t>
-      </w:r>
-    </w:p>
-    <w:p>
-      <w:pPr>
-        <w:pStyle w:val="aa"/>
-        <w:rPr>
-          <w:rFonts w:cstheme="minorHAnsi"/>
-          <w:color w:val="C00000"/>
-          <w:lang w:val="en-US"/>
+      <w:r>
+        <w:rPr>
+          <w:rFonts w:cstheme="minorHAnsi"/>
+          <w:color w:val="C00000"/>
+        </w:rPr>
+        <w:t>();</w:t>
+      </w:r>
+    </w:p>
+    <w:p>
+      <w:pPr>
+        <w:pStyle w:val="aa"/>
+        <w:rPr>
+          <w:rFonts w:cstheme="minorHAnsi"/>
+          <w:color w:val="C00000"/>
         </w:rPr>
       </w:pPr>
     </w:p>
@@ -26989,10 +27507,14 @@
     <w:p>
       <w:pPr>
         <w:spacing w:after="0"/>
-      </w:pPr>
-      <w:r>
-        <w:rPr>
-          <w:color w:val="C00000"/>
+        <w:rPr>
+          <w:lang w:val="en-US"/>
+        </w:rPr>
+      </w:pPr>
+      <w:r>
+        <w:rPr>
+          <w:color w:val="C00000"/>
+          <w:lang w:val="en-US"/>
         </w:rPr>
         <w:t>$</w:t>
       </w:r>
@@ -27006,9 +27528,11 @@
       <w:r>
         <w:rPr>
           <w:color w:val="C00000"/>
+          <w:lang w:val="en-US"/>
         </w:rPr>
         <w:t>-&gt;</w:t>
       </w:r>
+      <w:proofErr w:type="gramStart"/>
       <w:r>
         <w:rPr>
           <w:color w:val="C00000"/>
@@ -27019,9 +27543,19 @@
       <w:r>
         <w:rPr>
           <w:color w:val="C00000"/>
-        </w:rPr>
-        <w:t>(‘</w:t>
-      </w:r>
+          <w:lang w:val="en-US"/>
+        </w:rPr>
+        <w:t>(</w:t>
+      </w:r>
+      <w:proofErr w:type="gramEnd"/>
+      <w:r>
+        <w:rPr>
+          <w:color w:val="C00000"/>
+          <w:lang w:val="en-US"/>
+        </w:rPr>
+        <w:t>‘</w:t>
+      </w:r>
+      <w:proofErr w:type="spellStart"/>
       <w:r>
         <w:rPr>
           <w:color w:val="C00000"/>
@@ -27032,6 +27566,7 @@
       <w:r>
         <w:rPr>
           <w:color w:val="C00000"/>
+          <w:lang w:val="en-US"/>
         </w:rPr>
         <w:t>_</w:t>
       </w:r>
@@ -27042,9 +27577,11 @@
         </w:rPr>
         <w:t>name</w:t>
       </w:r>
-      <w:r>
-        <w:rPr>
-          <w:color w:val="C00000"/>
+      <w:proofErr w:type="spellEnd"/>
+      <w:r>
+        <w:rPr>
+          <w:color w:val="C00000"/>
+          <w:lang w:val="en-US"/>
         </w:rPr>
         <w:t>’);</w:t>
       </w:r>
@@ -27052,39 +27589,58 @@
     <w:p>
       <w:pPr>
         <w:spacing w:after="0"/>
+        <w:rPr>
+          <w:lang w:val="en-US"/>
+        </w:rPr>
       </w:pPr>
       <w:r>
         <w:t>Или</w:t>
       </w:r>
       <w:r>
+        <w:rPr>
+          <w:lang w:val="en-US"/>
+        </w:rPr>
         <w:t xml:space="preserve"> </w:t>
       </w:r>
       <w:r>
         <w:t>удалить</w:t>
       </w:r>
       <w:r>
+        <w:rPr>
+          <w:lang w:val="en-US"/>
+        </w:rPr>
         <w:t xml:space="preserve"> </w:t>
       </w:r>
       <w:r>
         <w:t>из</w:t>
       </w:r>
       <w:r>
+        <w:rPr>
+          <w:lang w:val="en-US"/>
+        </w:rPr>
         <w:t xml:space="preserve"> </w:t>
       </w:r>
       <w:r>
         <w:t>стека</w:t>
       </w:r>
       <w:r>
+        <w:rPr>
+          <w:lang w:val="en-US"/>
+        </w:rPr>
         <w:t>.</w:t>
       </w:r>
     </w:p>
     <w:p>
       <w:pPr>
         <w:spacing w:after="0"/>
-      </w:pPr>
-      <w:r>
-        <w:rPr>
-          <w:color w:val="C00000"/>
+        <w:rPr>
+          <w:lang w:val="en-US"/>
+        </w:rPr>
+      </w:pPr>
+      <w:r>
+        <w:rPr>
+          <w:color w:val="C00000"/>
+          <w:lang w:val="en-US"/>
         </w:rPr>
         <w:t>$</w:t>
       </w:r>
@@ -27098,9 +27654,11 @@
       <w:r>
         <w:rPr>
           <w:color w:val="C00000"/>
+          <w:lang w:val="en-US"/>
         </w:rPr>
         <w:t>-&gt;</w:t>
       </w:r>
+      <w:proofErr w:type="gramStart"/>
       <w:r>
         <w:rPr>
           <w:color w:val="C00000"/>
@@ -27111,9 +27669,19 @@
       <w:r>
         <w:rPr>
           <w:color w:val="C00000"/>
-        </w:rPr>
-        <w:t>(‘</w:t>
-      </w:r>
+          <w:lang w:val="en-US"/>
+        </w:rPr>
+        <w:t>(</w:t>
+      </w:r>
+      <w:proofErr w:type="gramEnd"/>
+      <w:r>
+        <w:rPr>
+          <w:color w:val="C00000"/>
+          <w:lang w:val="en-US"/>
+        </w:rPr>
+        <w:t>‘</w:t>
+      </w:r>
+      <w:proofErr w:type="spellStart"/>
       <w:r>
         <w:rPr>
           <w:color w:val="C00000"/>
@@ -27124,6 +27692,7 @@
       <w:r>
         <w:rPr>
           <w:color w:val="C00000"/>
+          <w:lang w:val="en-US"/>
         </w:rPr>
         <w:t>_</w:t>
       </w:r>
@@ -27134,9 +27703,11 @@
         </w:rPr>
         <w:t>name</w:t>
       </w:r>
-      <w:r>
-        <w:rPr>
-          <w:color w:val="C00000"/>
+      <w:proofErr w:type="spellEnd"/>
+      <w:r>
+        <w:rPr>
+          <w:color w:val="C00000"/>
+          <w:lang w:val="en-US"/>
         </w:rPr>
         <w:t>’);</w:t>
       </w:r>
@@ -29085,330 +29656,10 @@
         </w:numPr>
       </w:pPr>
       <w:r>
+        <w:rPr>
+          <w:lang w:val="en-US"/>
+        </w:rPr>
         <w:t>API</w:t>
-      </w:r>
-    </w:p>
-    <w:p>
-      <w:pPr>
-        <w:pStyle w:val="aa"/>
-      </w:pPr>
-      <w:r>
-        <w:t xml:space="preserve">Запросы могут иметь вид: </w:t>
-      </w:r>
-    </w:p>
-    <w:p>
-      <w:pPr>
-        <w:pStyle w:val="aa"/>
-        <w:rPr>
-          <w:lang w:val="en-US"/>
-        </w:rPr>
-      </w:pPr>
-      <w:r>
-        <w:rPr>
-          <w:lang w:val="en-US"/>
-        </w:rPr>
-        <w:t>[GET|PUT|POST|DELETE|OPTIONS</w:t>
-      </w:r>
-      <w:proofErr w:type="gramStart"/>
-      <w:r>
-        <w:rPr>
-          <w:lang w:val="en-US"/>
-        </w:rPr>
-        <w:t>] :</w:t>
-      </w:r>
-      <w:proofErr w:type="gramEnd"/>
-      <w:r>
-        <w:rPr>
-          <w:lang w:val="en-US"/>
-        </w:rPr>
-        <w:t xml:space="preserve"> http://domain.com/api/v1/page/page/page?param=value&amp; param1=value1…</w:t>
-      </w:r>
-    </w:p>
-    <w:p>
-      <w:pPr>
-        <w:pStyle w:val="aa"/>
-        <w:rPr>
-          <w:lang w:val="en-US"/>
-        </w:rPr>
-      </w:pPr>
-      <w:r>
-        <w:rPr>
-          <w:lang w:val="en-US"/>
-        </w:rPr>
-        <w:t>[GET|PUT|POST|DELETE|OPTIONS</w:t>
-      </w:r>
-      <w:proofErr w:type="gramStart"/>
-      <w:r>
-        <w:rPr>
-          <w:lang w:val="en-US"/>
-        </w:rPr>
-        <w:t>] :</w:t>
-      </w:r>
-      <w:proofErr w:type="gramEnd"/>
-      <w:r>
-        <w:rPr>
-          <w:lang w:val="en-US"/>
-        </w:rPr>
-        <w:t xml:space="preserve"> http://api.domain.com/v1/page/page/page? </w:t>
-      </w:r>
-      <w:proofErr w:type="spellStart"/>
-      <w:proofErr w:type="gramStart"/>
-      <w:r>
-        <w:rPr>
-          <w:lang w:val="en-US"/>
-        </w:rPr>
-        <w:t>param</w:t>
-      </w:r>
-      <w:proofErr w:type="spellEnd"/>
-      <w:r>
-        <w:rPr>
-          <w:lang w:val="en-US"/>
-        </w:rPr>
-        <w:t>=</w:t>
-      </w:r>
-      <w:proofErr w:type="gramEnd"/>
-      <w:r>
-        <w:rPr>
-          <w:lang w:val="en-US"/>
-        </w:rPr>
-        <w:t>value&amp; param1=value1…</w:t>
-      </w:r>
-    </w:p>
-    <w:p>
-      <w:pPr>
-        <w:pStyle w:val="aa"/>
-      </w:pPr>
-      <w:r>
-        <w:t xml:space="preserve">Данные запроса передаются в формате </w:t>
-      </w:r>
-      <w:proofErr w:type="spellStart"/>
-      <w:r>
-        <w:t>json</w:t>
-      </w:r>
-      <w:proofErr w:type="spellEnd"/>
-    </w:p>
-    <w:p>
-      <w:pPr>
-        <w:pStyle w:val="aa"/>
-      </w:pPr>
-    </w:p>
-    <w:p>
-      <w:pPr>
-        <w:pStyle w:val="aa"/>
-      </w:pPr>
-      <w:r>
-        <w:t xml:space="preserve">Ответ приходит также в формате </w:t>
-      </w:r>
-      <w:proofErr w:type="spellStart"/>
-      <w:r>
-        <w:rPr>
-          <w:lang w:val="en-US"/>
-        </w:rPr>
-        <w:t>json</w:t>
-      </w:r>
-      <w:proofErr w:type="spellEnd"/>
-      <w:r>
-        <w:t xml:space="preserve"> и </w:t>
-      </w:r>
-      <w:proofErr w:type="spellStart"/>
-      <w:r>
-        <w:t>иметт</w:t>
-      </w:r>
-      <w:proofErr w:type="spellEnd"/>
-      <w:r>
-        <w:t xml:space="preserve"> следующий вид</w:t>
-      </w:r>
-    </w:p>
-    <w:p>
-      <w:pPr>
-        <w:pStyle w:val="aa"/>
-      </w:pPr>
-      <w:r>
-        <w:t>{</w:t>
-      </w:r>
-    </w:p>
-    <w:p>
-      <w:pPr>
-        <w:pStyle w:val="aa"/>
-      </w:pPr>
-      <w:r>
-        <w:tab/>
-        <w:t>"</w:t>
-      </w:r>
-      <w:r>
-        <w:rPr>
-          <w:lang w:val="en-US"/>
-        </w:rPr>
-        <w:t>Code</w:t>
-      </w:r>
-      <w:r>
-        <w:t>": 0,</w:t>
-      </w:r>
-      <w:r>
-        <w:tab/>
-      </w:r>
-      <w:r>
-        <w:tab/>
-        <w:t>код сообщения (0 любой правильный ответ, -1 любой не правильный ответ)</w:t>
-      </w:r>
-    </w:p>
-    <w:p>
-      <w:pPr>
-        <w:pStyle w:val="aa"/>
-      </w:pPr>
-      <w:r>
-        <w:tab/>
-        <w:t>"</w:t>
-      </w:r>
-      <w:r>
-        <w:rPr>
-          <w:lang w:val="en-US"/>
-        </w:rPr>
-        <w:t>Message</w:t>
-      </w:r>
-      <w:r>
-        <w:t>": "",</w:t>
-      </w:r>
-      <w:r>
-        <w:tab/>
-      </w:r>
-      <w:r>
-        <w:tab/>
-        <w:t xml:space="preserve">текст сообщения (либо параметры </w:t>
-      </w:r>
-      <w:proofErr w:type="spellStart"/>
-      <w:r>
-        <w:t>get</w:t>
-      </w:r>
-      <w:proofErr w:type="spellEnd"/>
-      <w:r>
-        <w:t xml:space="preserve"> запроса для </w:t>
-      </w:r>
-      <w:proofErr w:type="spellStart"/>
-      <w:r>
-        <w:t>options</w:t>
-      </w:r>
-      <w:proofErr w:type="spellEnd"/>
-      <w:r>
-        <w:t>)</w:t>
-      </w:r>
-    </w:p>
-    <w:p>
-      <w:pPr>
-        <w:pStyle w:val="aa"/>
-        <w:rPr>
-          <w:lang w:val="en-US"/>
-        </w:rPr>
-      </w:pPr>
-      <w:r>
-        <w:tab/>
-      </w:r>
-      <w:r>
-        <w:rPr>
-          <w:lang w:val="en-US"/>
-        </w:rPr>
-        <w:t>"</w:t>
-      </w:r>
-      <w:r>
-        <w:rPr>
-          <w:lang w:val="en-US"/>
-        </w:rPr>
-        <w:t>Error</w:t>
-      </w:r>
-      <w:r>
-        <w:rPr>
-          <w:lang w:val="en-US"/>
-        </w:rPr>
-        <w:t xml:space="preserve">": </w:t>
-      </w:r>
-      <w:r>
-        <w:rPr>
-          <w:lang w:val="en-US"/>
-        </w:rPr>
-        <w:tab/>
-      </w:r>
-      <w:r>
-        <w:rPr>
-          <w:lang w:val="en-US"/>
-        </w:rPr>
-        <w:tab/>
-      </w:r>
-      <w:r>
-        <w:rPr>
-          <w:lang w:val="en-US"/>
-        </w:rPr>
-        <w:t>false</w:t>
-      </w:r>
-      <w:r>
-        <w:rPr>
-          <w:lang w:val="en-US"/>
-        </w:rPr>
-        <w:t>,</w:t>
-      </w:r>
-      <w:r>
-        <w:rPr>
-          <w:lang w:val="en-US"/>
-        </w:rPr>
-        <w:tab/>
-      </w:r>
-      <w:r>
-        <w:t>признак</w:t>
-      </w:r>
-      <w:r>
-        <w:rPr>
-          <w:lang w:val="en-US"/>
-        </w:rPr>
-        <w:t xml:space="preserve"> </w:t>
-      </w:r>
-      <w:r>
-        <w:t>ошибки</w:t>
-      </w:r>
-    </w:p>
-    <w:p>
-      <w:pPr>
-        <w:pStyle w:val="aa"/>
-      </w:pPr>
-      <w:r>
-        <w:rPr>
-          <w:lang w:val="en-US"/>
-        </w:rPr>
-        <w:tab/>
-        <w:t>"</w:t>
-      </w:r>
-      <w:r>
-        <w:rPr>
-          <w:lang w:val="en-US"/>
-        </w:rPr>
-        <w:t>Content</w:t>
-      </w:r>
-      <w:r>
-        <w:rPr>
-          <w:lang w:val="en-US"/>
-        </w:rPr>
-        <w:t>": …</w:t>
-      </w:r>
-      <w:r>
-        <w:rPr>
-          <w:lang w:val="en-US"/>
-        </w:rPr>
-        <w:tab/>
-      </w:r>
-      <w:r>
-        <w:rPr>
-          <w:lang w:val="en-US"/>
-        </w:rPr>
-        <w:tab/>
-      </w:r>
-      <w:r>
-        <w:t>Тело ответа</w:t>
-      </w:r>
-    </w:p>
-    <w:p>
-      <w:pPr>
-        <w:pStyle w:val="aa"/>
-      </w:pPr>
-      <w:r>
-        <w:t>}</w:t>
       </w:r>
     </w:p>
     <w:p>
@@ -29420,11 +29671,955 @@
         </w:numPr>
       </w:pPr>
       <w:r>
+        <w:t>Адрес запроса  и нахождение контроллера</w:t>
+      </w:r>
+    </w:p>
+    <w:p>
+      <w:pPr>
+        <w:pStyle w:val="aa"/>
+      </w:pPr>
+      <w:r>
+        <w:t>Методы</w:t>
+      </w:r>
+      <w:r>
+        <w:t>:</w:t>
+      </w:r>
+      <w:r>
+        <w:tab/>
+        <w:t>[</w:t>
+      </w:r>
+      <w:r>
+        <w:rPr>
+          <w:lang w:val="en-US"/>
+        </w:rPr>
+        <w:t>GET</w:t>
+      </w:r>
+      <w:r>
+        <w:t>|</w:t>
+      </w:r>
+      <w:r>
+        <w:rPr>
+          <w:lang w:val="en-US"/>
+        </w:rPr>
+        <w:t>PUT</w:t>
+      </w:r>
+      <w:r>
+        <w:t>|</w:t>
+      </w:r>
+      <w:r>
+        <w:rPr>
+          <w:lang w:val="en-US"/>
+        </w:rPr>
+        <w:t>POST</w:t>
+      </w:r>
+      <w:r>
+        <w:t>|</w:t>
+      </w:r>
+      <w:r>
+        <w:rPr>
+          <w:lang w:val="en-US"/>
+        </w:rPr>
+        <w:t>DELETE</w:t>
+      </w:r>
+      <w:r>
+        <w:t>|</w:t>
+      </w:r>
+      <w:r>
         <w:rPr>
           <w:lang w:val="en-US"/>
         </w:rPr>
         <w:t>OPTIONS</w:t>
       </w:r>
+      <w:r>
+        <w:t>]</w:t>
+      </w:r>
+    </w:p>
+    <w:p>
+      <w:pPr>
+        <w:pStyle w:val="aa"/>
+      </w:pPr>
+    </w:p>
+    <w:p>
+      <w:pPr>
+        <w:pStyle w:val="aa"/>
+      </w:pPr>
+      <w:r>
+        <w:t>Основной вариант</w:t>
+      </w:r>
+    </w:p>
+    <w:p>
+      <w:pPr>
+        <w:pStyle w:val="aa"/>
+      </w:pPr>
+      <w:hyperlink r:id="rId10" w:history="1">
+        <w:r>
+          <w:rPr>
+            <w:rStyle w:val="ae"/>
+            <w:lang w:val="en-US"/>
+          </w:rPr>
+          <w:t>http</w:t>
+        </w:r>
+        <w:r>
+          <w:rPr>
+            <w:rStyle w:val="ae"/>
+          </w:rPr>
+          <w:t>://</w:t>
+        </w:r>
+        <w:r>
+          <w:rPr>
+            <w:rStyle w:val="ae"/>
+            <w:lang w:val="en-US"/>
+          </w:rPr>
+          <w:t>domain</w:t>
+        </w:r>
+        <w:r>
+          <w:rPr>
+            <w:rStyle w:val="ae"/>
+          </w:rPr>
+          <w:t>.</w:t>
+        </w:r>
+        <w:r>
+          <w:rPr>
+            <w:rStyle w:val="ae"/>
+            <w:lang w:val="en-US"/>
+          </w:rPr>
+          <w:t>com</w:t>
+        </w:r>
+        <w:r>
+          <w:rPr>
+            <w:rStyle w:val="ae"/>
+          </w:rPr>
+          <w:t>/</w:t>
+        </w:r>
+        <w:proofErr w:type="spellStart"/>
+        <w:r>
+          <w:rPr>
+            <w:rStyle w:val="ae"/>
+            <w:lang w:val="en-US"/>
+          </w:rPr>
+          <w:t>api</w:t>
+        </w:r>
+        <w:proofErr w:type="spellEnd"/>
+        <w:r>
+          <w:rPr>
+            <w:rStyle w:val="ae"/>
+          </w:rPr>
+          <w:t>/</w:t>
+        </w:r>
+        <w:r>
+          <w:rPr>
+            <w:rStyle w:val="ae"/>
+            <w:lang w:val="en-US"/>
+          </w:rPr>
+          <w:t>v</w:t>
+        </w:r>
+        <w:r>
+          <w:rPr>
+            <w:rStyle w:val="ae"/>
+          </w:rPr>
+          <w:t>1/</w:t>
+        </w:r>
+        <w:r>
+          <w:rPr>
+            <w:rStyle w:val="ae"/>
+            <w:lang w:val="en-US"/>
+          </w:rPr>
+          <w:t>page</w:t>
+        </w:r>
+        <w:r>
+          <w:rPr>
+            <w:rStyle w:val="ae"/>
+          </w:rPr>
+          <w:t>/</w:t>
+        </w:r>
+        <w:r>
+          <w:rPr>
+            <w:rStyle w:val="ae"/>
+            <w:lang w:val="en-US"/>
+          </w:rPr>
+          <w:t>page</w:t>
+        </w:r>
+        <w:r>
+          <w:rPr>
+            <w:rStyle w:val="ae"/>
+          </w:rPr>
+          <w:t>/</w:t>
+        </w:r>
+        <w:r>
+          <w:rPr>
+            <w:rStyle w:val="ae"/>
+            <w:lang w:val="en-US"/>
+          </w:rPr>
+          <w:t>page</w:t>
+        </w:r>
+        <w:r>
+          <w:rPr>
+            <w:rStyle w:val="ae"/>
+          </w:rPr>
+          <w:t>?</w:t>
+        </w:r>
+        <w:proofErr w:type="spellStart"/>
+        <w:r>
+          <w:rPr>
+            <w:rStyle w:val="ae"/>
+            <w:lang w:val="en-US"/>
+          </w:rPr>
+          <w:t>param</w:t>
+        </w:r>
+        <w:proofErr w:type="spellEnd"/>
+        <w:r>
+          <w:rPr>
+            <w:rStyle w:val="ae"/>
+          </w:rPr>
+          <w:t>=</w:t>
+        </w:r>
+        <w:r>
+          <w:rPr>
+            <w:rStyle w:val="ae"/>
+            <w:lang w:val="en-US"/>
+          </w:rPr>
+          <w:t>value</w:t>
+        </w:r>
+        <w:r>
+          <w:rPr>
+            <w:rStyle w:val="ae"/>
+          </w:rPr>
+          <w:t>&amp;</w:t>
+        </w:r>
+        <w:proofErr w:type="spellStart"/>
+        <w:r>
+          <w:rPr>
+            <w:rStyle w:val="ae"/>
+            <w:lang w:val="en-US"/>
+          </w:rPr>
+          <w:t>param</w:t>
+        </w:r>
+        <w:proofErr w:type="spellEnd"/>
+        <w:r>
+          <w:rPr>
+            <w:rStyle w:val="ae"/>
+          </w:rPr>
+          <w:t>1=</w:t>
+        </w:r>
+        <w:r>
+          <w:rPr>
+            <w:rStyle w:val="ae"/>
+            <w:lang w:val="en-US"/>
+          </w:rPr>
+          <w:t>value</w:t>
+        </w:r>
+        <w:r>
+          <w:rPr>
+            <w:rStyle w:val="ae"/>
+          </w:rPr>
+          <w:t>1</w:t>
+        </w:r>
+      </w:hyperlink>
+    </w:p>
+    <w:p>
+      <w:pPr>
+        <w:pStyle w:val="aa"/>
+      </w:pPr>
+      <w:proofErr w:type="spellStart"/>
+      <w:proofErr w:type="gramStart"/>
+      <w:r>
+        <w:rPr>
+          <w:lang w:val="en-US"/>
+        </w:rPr>
+        <w:t>api</w:t>
+      </w:r>
+      <w:proofErr w:type="spellEnd"/>
+      <w:proofErr w:type="gramEnd"/>
+      <w:r>
+        <w:tab/>
+      </w:r>
+      <w:r>
+        <w:tab/>
+      </w:r>
+      <w:r>
+        <w:tab/>
+      </w:r>
+      <w:r>
+        <w:t xml:space="preserve">признак </w:t>
+      </w:r>
+      <w:proofErr w:type="spellStart"/>
+      <w:r>
+        <w:t>api</w:t>
+      </w:r>
+      <w:proofErr w:type="spellEnd"/>
+      <w:r>
+        <w:t xml:space="preserve"> запроса</w:t>
+      </w:r>
+    </w:p>
+    <w:p>
+      <w:pPr>
+        <w:pStyle w:val="aa"/>
+      </w:pPr>
+      <w:proofErr w:type="gramStart"/>
+      <w:r>
+        <w:rPr>
+          <w:lang w:val="en-US"/>
+        </w:rPr>
+        <w:t>v</w:t>
+      </w:r>
+      <w:r>
+        <w:t>1</w:t>
+      </w:r>
+      <w:proofErr w:type="gramEnd"/>
+      <w:r>
+        <w:tab/>
+      </w:r>
+      <w:r>
+        <w:tab/>
+      </w:r>
+      <w:r>
+        <w:tab/>
+        <w:t>версия</w:t>
+      </w:r>
+    </w:p>
+    <w:p>
+      <w:pPr>
+        <w:pStyle w:val="aa"/>
+      </w:pPr>
+      <w:proofErr w:type="gramStart"/>
+      <w:r>
+        <w:rPr>
+          <w:lang w:val="en-US"/>
+        </w:rPr>
+        <w:t>page</w:t>
+      </w:r>
+      <w:r>
+        <w:t>/</w:t>
+      </w:r>
+      <w:r>
+        <w:rPr>
+          <w:lang w:val="en-US"/>
+        </w:rPr>
+        <w:t>page</w:t>
+      </w:r>
+      <w:r>
+        <w:t>/</w:t>
+      </w:r>
+      <w:r>
+        <w:rPr>
+          <w:lang w:val="en-US"/>
+        </w:rPr>
+        <w:t>page</w:t>
+      </w:r>
+      <w:proofErr w:type="gramEnd"/>
+      <w:r>
+        <w:tab/>
+      </w:r>
+      <w:r>
+        <w:rPr>
+          <w:lang w:val="en-US"/>
+        </w:rPr>
+        <w:t>urn</w:t>
+      </w:r>
+      <w:r>
+        <w:t xml:space="preserve"> </w:t>
+      </w:r>
+      <w:r>
+        <w:t>адрес контроллера</w:t>
+      </w:r>
+    </w:p>
+    <w:p>
+      <w:pPr>
+        <w:pStyle w:val="aa"/>
+      </w:pPr>
+    </w:p>
+    <w:p>
+      <w:pPr>
+        <w:pStyle w:val="aa"/>
+      </w:pPr>
+      <w:r>
+        <w:t>Альтернативный</w:t>
+      </w:r>
+      <w:r>
+        <w:t xml:space="preserve"> </w:t>
+      </w:r>
+      <w:r>
+        <w:t>вариант</w:t>
+      </w:r>
+      <w:r>
+        <w:t xml:space="preserve"> (</w:t>
+      </w:r>
+      <w:proofErr w:type="spellStart"/>
+      <w:r>
+        <w:t>нативный</w:t>
+      </w:r>
+      <w:proofErr w:type="spellEnd"/>
+      <w:r>
+        <w:t>)</w:t>
+      </w:r>
+      <w:r>
+        <w:t xml:space="preserve"> (доступный </w:t>
+      </w:r>
+      <w:proofErr w:type="gramStart"/>
+      <w:r>
+        <w:t>всегда</w:t>
+      </w:r>
+      <w:proofErr w:type="gramEnd"/>
+      <w:r>
+        <w:t xml:space="preserve"> если контроллер реально существует)</w:t>
+      </w:r>
+    </w:p>
+    <w:p>
+      <w:pPr>
+        <w:pStyle w:val="aa"/>
+      </w:pPr>
+      <w:hyperlink r:id="rId11" w:history="1">
+        <w:r>
+          <w:rPr>
+            <w:rStyle w:val="ae"/>
+            <w:lang w:val="en-US"/>
+          </w:rPr>
+          <w:t>http</w:t>
+        </w:r>
+        <w:r>
+          <w:rPr>
+            <w:rStyle w:val="ae"/>
+          </w:rPr>
+          <w:t>://</w:t>
+        </w:r>
+        <w:r>
+          <w:rPr>
+            <w:rStyle w:val="ae"/>
+            <w:lang w:val="en-US"/>
+          </w:rPr>
+          <w:t>domain</w:t>
+        </w:r>
+        <w:r>
+          <w:rPr>
+            <w:rStyle w:val="ae"/>
+          </w:rPr>
+          <w:t>.</w:t>
+        </w:r>
+        <w:r>
+          <w:rPr>
+            <w:rStyle w:val="ae"/>
+            <w:lang w:val="en-US"/>
+          </w:rPr>
+          <w:t>com</w:t>
+        </w:r>
+        <w:r>
+          <w:rPr>
+            <w:rStyle w:val="ae"/>
+          </w:rPr>
+          <w:t>/</w:t>
+        </w:r>
+        <w:proofErr w:type="spellStart"/>
+        <w:r>
+          <w:rPr>
+            <w:rStyle w:val="ae"/>
+            <w:lang w:val="en-US"/>
+          </w:rPr>
+          <w:t>api</w:t>
+        </w:r>
+        <w:proofErr w:type="spellEnd"/>
+        <w:r>
+          <w:rPr>
+            <w:rStyle w:val="ae"/>
+          </w:rPr>
+          <w:t>/</w:t>
+        </w:r>
+        <w:r>
+          <w:rPr>
+            <w:rStyle w:val="ae"/>
+            <w:lang w:val="en-US"/>
+          </w:rPr>
+          <w:t>v</w:t>
+        </w:r>
+        <w:r>
+          <w:rPr>
+            <w:rStyle w:val="ae"/>
+          </w:rPr>
+          <w:t>1/</w:t>
+        </w:r>
+        <w:proofErr w:type="spellStart"/>
+        <w:r>
+          <w:rPr>
+            <w:rStyle w:val="ae"/>
+            <w:lang w:val="en-US"/>
+          </w:rPr>
+          <w:t>ControllerName</w:t>
+        </w:r>
+        <w:proofErr w:type="spellEnd"/>
+        <w:r>
+          <w:rPr>
+            <w:rStyle w:val="ae"/>
+          </w:rPr>
+          <w:t>/</w:t>
+        </w:r>
+        <w:proofErr w:type="spellStart"/>
+        <w:r>
+          <w:rPr>
+            <w:rStyle w:val="ae"/>
+            <w:lang w:val="en-US"/>
+          </w:rPr>
+          <w:t>ControllerName</w:t>
+        </w:r>
+        <w:proofErr w:type="spellEnd"/>
+        <w:r>
+          <w:rPr>
+            <w:rStyle w:val="ae"/>
+          </w:rPr>
+          <w:t>/</w:t>
+        </w:r>
+        <w:proofErr w:type="spellStart"/>
+        <w:r>
+          <w:rPr>
+            <w:rStyle w:val="ae"/>
+            <w:lang w:val="en-US"/>
+          </w:rPr>
+          <w:t>ControllerName</w:t>
+        </w:r>
+        <w:proofErr w:type="spellEnd"/>
+        <w:r>
+          <w:rPr>
+            <w:rStyle w:val="ae"/>
+          </w:rPr>
+          <w:t>/</w:t>
+        </w:r>
+        <w:r>
+          <w:rPr>
+            <w:rStyle w:val="ae"/>
+            <w:lang w:val="en-US"/>
+          </w:rPr>
+          <w:t>page</w:t>
+        </w:r>
+        <w:r>
+          <w:rPr>
+            <w:rStyle w:val="ae"/>
+          </w:rPr>
+          <w:t>?</w:t>
+        </w:r>
+        <w:proofErr w:type="spellStart"/>
+        <w:r>
+          <w:rPr>
+            <w:rStyle w:val="ae"/>
+            <w:lang w:val="en-US"/>
+          </w:rPr>
+          <w:t>param</w:t>
+        </w:r>
+        <w:proofErr w:type="spellEnd"/>
+        <w:r>
+          <w:rPr>
+            <w:rStyle w:val="ae"/>
+          </w:rPr>
+          <w:t>=</w:t>
+        </w:r>
+        <w:r>
+          <w:rPr>
+            <w:rStyle w:val="ae"/>
+            <w:lang w:val="en-US"/>
+          </w:rPr>
+          <w:t>value</w:t>
+        </w:r>
+        <w:r>
+          <w:rPr>
+            <w:rStyle w:val="ae"/>
+          </w:rPr>
+          <w:t>&amp;</w:t>
+        </w:r>
+        <w:proofErr w:type="spellStart"/>
+        <w:r>
+          <w:rPr>
+            <w:rStyle w:val="ae"/>
+            <w:lang w:val="en-US"/>
+          </w:rPr>
+          <w:t>param</w:t>
+        </w:r>
+        <w:proofErr w:type="spellEnd"/>
+        <w:r>
+          <w:rPr>
+            <w:rStyle w:val="ae"/>
+          </w:rPr>
+          <w:t>1=</w:t>
+        </w:r>
+        <w:r>
+          <w:rPr>
+            <w:rStyle w:val="ae"/>
+            <w:lang w:val="en-US"/>
+          </w:rPr>
+          <w:t>value</w:t>
+        </w:r>
+        <w:r>
+          <w:rPr>
+            <w:rStyle w:val="ae"/>
+          </w:rPr>
+          <w:t>1</w:t>
+        </w:r>
+      </w:hyperlink>
+    </w:p>
+    <w:p>
+      <w:pPr>
+        <w:pStyle w:val="aa"/>
+      </w:pPr>
+      <w:proofErr w:type="spellStart"/>
+      <w:r>
+        <w:rPr>
+          <w:lang w:val="en-US"/>
+        </w:rPr>
+        <w:t>ControllerName</w:t>
+      </w:r>
+      <w:proofErr w:type="spellEnd"/>
+      <w:r>
+        <w:t>/</w:t>
+      </w:r>
+      <w:proofErr w:type="spellStart"/>
+      <w:r>
+        <w:rPr>
+          <w:lang w:val="en-US"/>
+        </w:rPr>
+        <w:t>ControllerName</w:t>
+      </w:r>
+      <w:proofErr w:type="spellEnd"/>
+      <w:r>
+        <w:t>/</w:t>
+      </w:r>
+      <w:proofErr w:type="spellStart"/>
+      <w:r>
+        <w:rPr>
+          <w:lang w:val="en-US"/>
+        </w:rPr>
+        <w:t>ControllerName</w:t>
+      </w:r>
+      <w:proofErr w:type="spellEnd"/>
+      <w:r>
+        <w:tab/>
+        <w:t>Имя контроллер</w:t>
+      </w:r>
+    </w:p>
+    <w:p>
+      <w:pPr>
+        <w:pStyle w:val="aa"/>
+      </w:pPr>
+      <w:r>
+        <w:t>Во время пои</w:t>
+      </w:r>
+      <w:proofErr w:type="gramStart"/>
+      <w:r>
+        <w:rPr>
+          <w:lang w:val="en-US"/>
+        </w:rPr>
+        <w:t>c</w:t>
+      </w:r>
+      <w:proofErr w:type="spellStart"/>
+      <w:proofErr w:type="gramEnd"/>
+      <w:r>
+        <w:t>ка</w:t>
+      </w:r>
+      <w:proofErr w:type="spellEnd"/>
+      <w:r>
+        <w:t xml:space="preserve"> контроллера </w:t>
+      </w:r>
+      <w:r>
+        <w:t>разделитель “</w:t>
+      </w:r>
+      <w:r>
+        <w:t>/</w:t>
+      </w:r>
+      <w:r>
+        <w:t>”</w:t>
+      </w:r>
+      <w:r>
+        <w:t xml:space="preserve"> заменяется на </w:t>
+      </w:r>
+      <w:r>
+        <w:t>“</w:t>
+      </w:r>
+      <w:r>
+        <w:t>_</w:t>
+      </w:r>
+      <w:r>
+        <w:t xml:space="preserve"> “</w:t>
+      </w:r>
+    </w:p>
+    <w:p>
+      <w:pPr>
+        <w:pStyle w:val="aa"/>
+      </w:pPr>
+      <w:r>
+        <w:t>Пример:</w:t>
+      </w:r>
+    </w:p>
+    <w:p>
+      <w:pPr>
+        <w:pStyle w:val="aa"/>
+      </w:pPr>
+      <w:r>
+        <w:t xml:space="preserve">Чтобы сделать запрос к контроллеру   </w:t>
+      </w:r>
+      <w:proofErr w:type="spellStart"/>
+      <w:r>
+        <w:t>Domain_Api_Basket</w:t>
+      </w:r>
+      <w:proofErr w:type="spellEnd"/>
+    </w:p>
+    <w:p>
+      <w:pPr>
+        <w:pStyle w:val="aa"/>
+      </w:pPr>
+      <w:r>
+        <w:t>Необходимо выполнить следующий запрос:</w:t>
+      </w:r>
+    </w:p>
+    <w:p>
+      <w:pPr>
+        <w:pStyle w:val="aa"/>
+      </w:pPr>
+      <w:hyperlink r:id="rId12" w:history="1">
+        <w:r>
+          <w:rPr>
+            <w:rStyle w:val="ae"/>
+          </w:rPr>
+          <w:t>http://</w:t>
+        </w:r>
+        <w:r>
+          <w:rPr>
+            <w:rStyle w:val="ae"/>
+            <w:lang w:val="en-US"/>
+          </w:rPr>
+          <w:t>domain</w:t>
+        </w:r>
+        <w:r>
+          <w:rPr>
+            <w:rStyle w:val="ae"/>
+          </w:rPr>
+          <w:t>.ru/api/v1/Domain/Api/Basket?</w:t>
+        </w:r>
+        <w:r>
+          <w:rPr>
+            <w:rStyle w:val="ae"/>
+            <w:lang w:val="en-US"/>
+          </w:rPr>
+          <w:t>params</w:t>
+        </w:r>
+      </w:hyperlink>
+      <w:r>
+        <w:t>....</w:t>
+      </w:r>
+    </w:p>
+    <w:p>
+      <w:pPr>
+        <w:pStyle w:val="aa"/>
+      </w:pPr>
+    </w:p>
+    <w:p>
+      <w:pPr>
+        <w:pStyle w:val="aa"/>
+      </w:pPr>
+      <w:r>
+        <w:t xml:space="preserve">Данные запроса передаются в формате </w:t>
+      </w:r>
+      <w:proofErr w:type="spellStart"/>
+      <w:r>
+        <w:t>json</w:t>
+      </w:r>
+      <w:proofErr w:type="spellEnd"/>
+    </w:p>
+    <w:p>
+      <w:pPr>
+        <w:pStyle w:val="aa"/>
+      </w:pPr>
+    </w:p>
+    <w:p>
+      <w:pPr>
+        <w:pStyle w:val="aa"/>
+      </w:pPr>
+      <w:r>
+        <w:t xml:space="preserve">Ответ приходит также в формате </w:t>
+      </w:r>
+      <w:proofErr w:type="spellStart"/>
+      <w:r>
+        <w:rPr>
+          <w:lang w:val="en-US"/>
+        </w:rPr>
+        <w:t>json</w:t>
+      </w:r>
+      <w:proofErr w:type="spellEnd"/>
+      <w:r>
+        <w:t xml:space="preserve"> и имеет следующий вид</w:t>
+      </w:r>
+    </w:p>
+    <w:p>
+      <w:pPr>
+        <w:pStyle w:val="aa"/>
+      </w:pPr>
+      <w:r>
+        <w:t>{</w:t>
+      </w:r>
+    </w:p>
+    <w:p>
+      <w:pPr>
+        <w:pStyle w:val="aa"/>
+      </w:pPr>
+      <w:r>
+        <w:tab/>
+        <w:t>"</w:t>
+      </w:r>
+      <w:r>
+        <w:rPr>
+          <w:lang w:val="en-US"/>
+        </w:rPr>
+        <w:t>Code</w:t>
+      </w:r>
+      <w:r>
+        <w:t>": 0,</w:t>
+      </w:r>
+      <w:r>
+        <w:tab/>
+      </w:r>
+      <w:r>
+        <w:tab/>
+        <w:t>код сообщения (0 любой правильный ответ, -1 любой не правильный ответ)</w:t>
+      </w:r>
+    </w:p>
+    <w:p>
+      <w:pPr>
+        <w:pStyle w:val="aa"/>
+      </w:pPr>
+      <w:r>
+        <w:tab/>
+        <w:t>"</w:t>
+      </w:r>
+      <w:r>
+        <w:rPr>
+          <w:lang w:val="en-US"/>
+        </w:rPr>
+        <w:t>Message</w:t>
+      </w:r>
+      <w:r>
+        <w:t>": "",</w:t>
+      </w:r>
+      <w:r>
+        <w:tab/>
+      </w:r>
+      <w:r>
+        <w:tab/>
+        <w:t>текст сообщения</w:t>
+      </w:r>
+    </w:p>
+    <w:p>
+      <w:pPr>
+        <w:pStyle w:val="aa"/>
+      </w:pPr>
+      <w:r>
+        <w:tab/>
+      </w:r>
+      <w:r>
+        <w:t>"</w:t>
+      </w:r>
+      <w:r>
+        <w:rPr>
+          <w:lang w:val="en-US"/>
+        </w:rPr>
+        <w:t>Error</w:t>
+      </w:r>
+      <w:r>
+        <w:t xml:space="preserve">": </w:t>
+      </w:r>
+      <w:r>
+        <w:tab/>
+      </w:r>
+      <w:r>
+        <w:tab/>
+      </w:r>
+      <w:r>
+        <w:rPr>
+          <w:lang w:val="en-US"/>
+        </w:rPr>
+        <w:t>true</w:t>
+      </w:r>
+      <w:r>
+        <w:t>|</w:t>
+      </w:r>
+      <w:r>
+        <w:rPr>
+          <w:lang w:val="en-US"/>
+        </w:rPr>
+        <w:t>false</w:t>
+      </w:r>
+      <w:r>
+        <w:t>,</w:t>
+      </w:r>
+      <w:r>
+        <w:tab/>
+      </w:r>
+      <w:r>
+        <w:t>признак</w:t>
+      </w:r>
+      <w:r>
+        <w:t xml:space="preserve"> </w:t>
+      </w:r>
+      <w:r>
+        <w:t>ошибки</w:t>
+      </w:r>
+    </w:p>
+    <w:p>
+      <w:pPr>
+        <w:pStyle w:val="aa"/>
+      </w:pPr>
+      <w:r>
+        <w:tab/>
+      </w:r>
+      <w:r>
+        <w:rPr>
+          <w:lang w:val="en-US"/>
+        </w:rPr>
+        <w:t>"</w:t>
+      </w:r>
+      <w:r>
+        <w:rPr>
+          <w:lang w:val="en-US"/>
+        </w:rPr>
+        <w:t>Content</w:t>
+      </w:r>
+      <w:r>
+        <w:rPr>
+          <w:lang w:val="en-US"/>
+        </w:rPr>
+        <w:t>": …</w:t>
+      </w:r>
+      <w:r>
+        <w:rPr>
+          <w:lang w:val="en-US"/>
+        </w:rPr>
+        <w:tab/>
+      </w:r>
+      <w:r>
+        <w:rPr>
+          <w:lang w:val="en-US"/>
+        </w:rPr>
+        <w:tab/>
+      </w:r>
+      <w:r>
+        <w:t>Тело ответа</w:t>
+      </w:r>
+    </w:p>
+    <w:p>
+      <w:pPr>
+        <w:pStyle w:val="aa"/>
+      </w:pPr>
+      <w:r>
+        <w:t>}</w:t>
+      </w:r>
+    </w:p>
+    <w:p>
+      <w:pPr>
+        <w:pStyle w:val="Heading2"/>
+        <w:numPr>
+          <w:ilvl w:val="1"/>
+          <w:numId w:val="3"/>
+        </w:numPr>
+      </w:pPr>
+      <w:r>
+        <w:rPr>
+          <w:lang w:val="en-US"/>
+        </w:rPr>
+        <w:t>OPTIONS</w:t>
+      </w:r>
     </w:p>
     <w:p>
       <w:pPr>
@@ -29438,6 +30633,11 @@
       <w:pPr>
         <w:pStyle w:val="aa"/>
       </w:pPr>
+    </w:p>
+    <w:p>
+      <w:pPr>
+        <w:pStyle w:val="aa"/>
+      </w:pPr>
       <w:r>
         <w:t xml:space="preserve">Запрос без параметров возвращает </w:t>
       </w:r>
@@ -29456,6 +30656,108 @@
         <w:pStyle w:val="aa"/>
         <w:rPr>
           <w:color w:val="C00000"/>
+        </w:rPr>
+      </w:pPr>
+      <w:r>
+        <w:rPr>
+          <w:color w:val="C00000"/>
+          <w:lang w:val="en-US"/>
+        </w:rPr>
+        <w:t>OPTIONS</w:t>
+      </w:r>
+      <w:r>
+        <w:rPr>
+          <w:color w:val="C00000"/>
+        </w:rPr>
+        <w:t>: /</w:t>
+      </w:r>
+      <w:proofErr w:type="spellStart"/>
+      <w:r>
+        <w:rPr>
+          <w:color w:val="C00000"/>
+          <w:lang w:val="en-US"/>
+        </w:rPr>
+        <w:t>api</w:t>
+      </w:r>
+      <w:proofErr w:type="spellEnd"/>
+      <w:r>
+        <w:rPr>
+          <w:color w:val="C00000"/>
+        </w:rPr>
+        <w:t>/</w:t>
+      </w:r>
+      <w:r>
+        <w:rPr>
+          <w:color w:val="C00000"/>
+          <w:lang w:val="en-US"/>
+        </w:rPr>
+        <w:t>v</w:t>
+      </w:r>
+      <w:r>
+        <w:rPr>
+          <w:color w:val="C00000"/>
+        </w:rPr>
+        <w:t>1/</w:t>
+      </w:r>
+      <w:r>
+        <w:rPr>
+          <w:color w:val="C00000"/>
+          <w:lang w:val="en-US"/>
+        </w:rPr>
+        <w:t>page</w:t>
+      </w:r>
+      <w:r>
+        <w:rPr>
+          <w:color w:val="C00000"/>
+        </w:rPr>
+        <w:t>/</w:t>
+      </w:r>
+      <w:r>
+        <w:rPr>
+          <w:color w:val="C00000"/>
+          <w:lang w:val="en-US"/>
+        </w:rPr>
+        <w:t>page</w:t>
+      </w:r>
+    </w:p>
+    <w:p>
+      <w:pPr>
+        <w:pStyle w:val="aa"/>
+        <w:rPr>
+          <w:lang w:val="en-US"/>
+        </w:rPr>
+      </w:pPr>
+    </w:p>
+    <w:p>
+      <w:pPr>
+        <w:pStyle w:val="aa"/>
+      </w:pPr>
+      <w:r>
+        <w:t xml:space="preserve">При запросе конкретного метода возвращается </w:t>
+      </w:r>
+      <w:proofErr w:type="gramStart"/>
+      <w:r>
+        <w:t>подробную</w:t>
+      </w:r>
+      <w:proofErr w:type="gramEnd"/>
+      <w:r>
+        <w:t xml:space="preserve"> </w:t>
+      </w:r>
+      <w:r>
+        <w:t>информация о метод</w:t>
+      </w:r>
+      <w:r>
+        <w:t>е</w:t>
+      </w:r>
+      <w:r>
+        <w:t xml:space="preserve"> запроса.</w:t>
+      </w:r>
+    </w:p>
+    <w:p>
+      <w:pPr>
+        <w:pStyle w:val="aa"/>
+        <w:rPr>
+          <w:color w:val="C00000"/>
           <w:lang w:val="en-US"/>
         </w:rPr>
       </w:pPr>
@@ -29480,121 +30782,123 @@
           <w:color w:val="C00000"/>
           <w:lang w:val="en-US"/>
         </w:rPr>
-        <w:t>/v1/page/page</w:t>
-      </w:r>
-    </w:p>
-    <w:p>
-      <w:pPr>
-        <w:pStyle w:val="aa"/>
-      </w:pPr>
-      <w:r>
-        <w:t xml:space="preserve">При запросе конкретного метода возвращается </w:t>
+        <w:t>/v1/page/</w:t>
+      </w:r>
+      <w:proofErr w:type="spellStart"/>
+      <w:r>
+        <w:rPr>
+          <w:color w:val="C00000"/>
+          <w:lang w:val="en-US"/>
+        </w:rPr>
+        <w:t>page</w:t>
       </w:r>
       <w:proofErr w:type="gramStart"/>
       <w:r>
-        <w:t>подробную</w:t>
-      </w:r>
+        <w:rPr>
+          <w:color w:val="C00000"/>
+          <w:lang w:val="en-US"/>
+        </w:rPr>
+        <w:t>?POST</w:t>
+      </w:r>
+      <w:proofErr w:type="spellEnd"/>
       <w:proofErr w:type="gramEnd"/>
       <w:r>
-        <w:t xml:space="preserve"> </w:t>
-      </w:r>
-      <w:r>
-        <w:t>информация о метод</w:t>
-      </w:r>
-      <w:r>
-        <w:t>е</w:t>
-      </w:r>
-      <w:r>
-        <w:t xml:space="preserve"> запроса.</w:t>
-      </w:r>
-    </w:p>
-    <w:p>
-      <w:pPr>
-        <w:pStyle w:val="aa"/>
-        <w:rPr>
-          <w:color w:val="C00000"/>
-          <w:lang w:val="en-US"/>
-        </w:rPr>
-      </w:pPr>
-      <w:r>
-        <w:rPr>
-          <w:color w:val="C00000"/>
-          <w:lang w:val="en-US"/>
-        </w:rPr>
-        <w:t>OPTIONS: /</w:t>
-      </w:r>
-      <w:proofErr w:type="spellStart"/>
-      <w:r>
-        <w:rPr>
-          <w:color w:val="C00000"/>
-          <w:lang w:val="en-US"/>
-        </w:rPr>
-        <w:t>api</w:t>
-      </w:r>
-      <w:proofErr w:type="spellEnd"/>
-      <w:r>
-        <w:rPr>
-          <w:color w:val="C00000"/>
-          <w:lang w:val="en-US"/>
-        </w:rPr>
-        <w:t>/v1/page/</w:t>
-      </w:r>
-      <w:proofErr w:type="spellStart"/>
-      <w:r>
-        <w:rPr>
-          <w:color w:val="C00000"/>
-          <w:lang w:val="en-US"/>
-        </w:rPr>
-        <w:t>page</w:t>
-      </w:r>
-      <w:proofErr w:type="gramStart"/>
-      <w:r>
-        <w:rPr>
-          <w:color w:val="C00000"/>
-          <w:lang w:val="en-US"/>
-        </w:rPr>
-        <w:t>?POST</w:t>
-      </w:r>
-      <w:proofErr w:type="spellEnd"/>
-      <w:proofErr w:type="gramEnd"/>
-    </w:p>
-    <w:p>
-      <w:pPr>
-        <w:pStyle w:val="aa"/>
-      </w:pPr>
-      <w:r>
-        <w:rPr>
-          <w:lang w:val="en-US"/>
-        </w:rPr>
-        <w:t xml:space="preserve"> </w:t>
-      </w:r>
-      <w:r>
-        <w:t>(одиночный знак</w:t>
-      </w:r>
-      <w:proofErr w:type="gramStart"/>
-      <w:r>
-        <w:t xml:space="preserve"> ?</w:t>
-      </w:r>
-      <w:proofErr w:type="gramEnd"/>
-      <w:r>
-        <w:t xml:space="preserve"> или пустая строка в параметре </w:t>
-      </w:r>
-      <w:r>
-        <w:rPr>
-          <w:color w:val="C00000"/>
+        <w:rPr>
+          <w:color w:val="C00000"/>
+          <w:lang w:val="en-US"/>
+        </w:rPr>
+        <w:t>=1</w:t>
+      </w:r>
+    </w:p>
+    <w:p>
+      <w:pPr>
+        <w:pStyle w:val="aa"/>
+      </w:pPr>
+      <w:r>
+        <w:t>Формат ответа:</w:t>
+      </w:r>
+    </w:p>
+    <w:p>
+      <w:pPr>
+        <w:pStyle w:val="aa"/>
+      </w:pPr>
+      <w:r>
+        <w:t>{</w:t>
+      </w:r>
+    </w:p>
+    <w:p>
+      <w:pPr>
+        <w:pStyle w:val="aa"/>
+      </w:pPr>
+      <w:r>
+        <w:tab/>
+        <w:t>"</w:t>
+      </w:r>
+      <w:r>
+        <w:rPr>
+          <w:lang w:val="en-US"/>
+        </w:rPr>
+        <w:t>Name</w:t>
+      </w:r>
+      <w:r>
+        <w:t xml:space="preserve">": </w:t>
+      </w:r>
+      <w:r>
+        <w:t>“Описание запроса”,</w:t>
+      </w:r>
+    </w:p>
+    <w:p>
+      <w:pPr>
+        <w:pStyle w:val="aa"/>
+      </w:pPr>
+      <w:r>
+        <w:tab/>
+        <w:t>"</w:t>
+      </w:r>
+      <w:r>
+        <w:rPr>
           <w:lang w:val="en-US"/>
         </w:rPr>
         <w:t>Uri</w:t>
       </w:r>
       <w:r>
-        <w:t xml:space="preserve">, означает что параметров </w:t>
-      </w:r>
-      <w:r>
-        <w:t xml:space="preserve">адресной строки </w:t>
-      </w:r>
-      <w:r>
-        <w:t>нет)</w:t>
-      </w:r>
+        <w:t>": "Параметры адресной строки",</w:t>
+      </w:r>
+    </w:p>
+    <w:p>
+      <w:pPr>
+        <w:pStyle w:val="aa"/>
+        <w:ind w:left="708"/>
+      </w:pPr>
+      <w:r>
+        <w:t>…</w:t>
+      </w:r>
+      <w:r>
+        <w:tab/>
+        <w:t>-  Данные или тело запроса (</w:t>
+      </w:r>
+      <w:r>
+        <w:t>для запросов POST &amp; PUT</w:t>
+      </w:r>
+      <w:r>
+        <w:t>)</w:t>
+      </w:r>
+    </w:p>
+    <w:p>
+      <w:pPr>
+        <w:pStyle w:val="aa"/>
+      </w:pPr>
+      <w:r>
+        <w:t>}</w:t>
+      </w:r>
+    </w:p>
+    <w:p>
+      <w:pPr>
+        <w:pStyle w:val="aa"/>
+        <w:rPr>
+          <w:lang w:val="en-US"/>
+        </w:rPr>
+      </w:pPr>
     </w:p>
     <w:sectPr>
       <w:pgSz w:w="11906" w:h="16838"/>
@@ -29782,6 +31086,101 @@
     </w:lvl>
   </w:abstractNum>
   <w:abstractNum w:abstractNumId="2">
+    <w:nsid w:val="19417663"/>
+    <w:multiLevelType w:val="multilevel"/>
+    <w:tmpl w:val="04190025"/>
+    <w:lvl w:ilvl="0">
+      <w:start w:val="1"/>
+      <w:numFmt w:val="decimal"/>
+      <w:pStyle w:val="1"/>
+      <w:lvlText w:val="%1"/>
+      <w:lvlJc w:val="left"/>
+      <w:pPr>
+        <w:ind w:left="432" w:hanging="432"/>
+      </w:pPr>
+    </w:lvl>
+    <w:lvl w:ilvl="1">
+      <w:start w:val="1"/>
+      <w:numFmt w:val="decimal"/>
+      <w:pStyle w:val="2"/>
+      <w:lvlText w:val="%1.%2"/>
+      <w:lvlJc w:val="left"/>
+      <w:pPr>
+        <w:ind w:left="576" w:hanging="576"/>
+      </w:pPr>
+    </w:lvl>
+    <w:lvl w:ilvl="2">
+      <w:start w:val="1"/>
+      <w:numFmt w:val="decimal"/>
+      <w:pStyle w:val="3"/>
+      <w:lvlText w:val="%1.%2.%3"/>
+      <w:lvlJc w:val="left"/>
+      <w:pPr>
+        <w:ind w:left="720" w:hanging="720"/>
+      </w:pPr>
+    </w:lvl>
+    <w:lvl w:ilvl="3">
+      <w:start w:val="1"/>
+      <w:numFmt w:val="decimal"/>
+      <w:pStyle w:val="4"/>
+      <w:lvlText w:val="%1.%2.%3.%4"/>
+      <w:lvlJc w:val="left"/>
+      <w:pPr>
+        <w:ind w:left="864" w:hanging="864"/>
+      </w:pPr>
+    </w:lvl>
+    <w:lvl w:ilvl="4">
+      <w:start w:val="1"/>
+      <w:numFmt w:val="decimal"/>
+      <w:pStyle w:val="5"/>
+      <w:lvlText w:val="%1.%2.%3.%4.%5"/>
+      <w:lvlJc w:val="left"/>
+      <w:pPr>
+        <w:ind w:left="1008" w:hanging="1008"/>
+      </w:pPr>
+    </w:lvl>
+    <w:lvl w:ilvl="5">
+      <w:start w:val="1"/>
+      <w:numFmt w:val="decimal"/>
+      <w:pStyle w:val="6"/>
+      <w:lvlText w:val="%1.%2.%3.%4.%5.%6"/>
+      <w:lvlJc w:val="left"/>
+      <w:pPr>
+        <w:ind w:left="1152" w:hanging="1152"/>
+      </w:pPr>
+    </w:lvl>
+    <w:lvl w:ilvl="6">
+      <w:start w:val="1"/>
+      <w:numFmt w:val="decimal"/>
+      <w:pStyle w:val="7"/>
+      <w:lvlText w:val="%1.%2.%3.%4.%5.%6.%7"/>
+      <w:lvlJc w:val="left"/>
+      <w:pPr>
+        <w:ind w:left="1296" w:hanging="1296"/>
+      </w:pPr>
+    </w:lvl>
+    <w:lvl w:ilvl="7">
+      <w:start w:val="1"/>
+      <w:numFmt w:val="decimal"/>
+      <w:pStyle w:val="8"/>
+      <w:lvlText w:val="%1.%2.%3.%4.%5.%6.%7.%8"/>
+      <w:lvlJc w:val="left"/>
+      <w:pPr>
+        <w:ind w:left="1440" w:hanging="1440"/>
+      </w:pPr>
+    </w:lvl>
+    <w:lvl w:ilvl="8">
+      <w:start w:val="1"/>
+      <w:numFmt w:val="decimal"/>
+      <w:pStyle w:val="9"/>
+      <w:lvlText w:val="%1.%2.%3.%4.%5.%6.%7.%8.%9"/>
+      <w:lvlJc w:val="left"/>
+      <w:pPr>
+        <w:ind w:left="1584" w:hanging="1584"/>
+      </w:pPr>
+    </w:lvl>
+  </w:abstractNum>
+  <w:abstractNum w:abstractNumId="3">
     <w:nsid w:val="22000063"/>
     <w:multiLevelType w:val="multilevel"/>
     <w:tmpl w:val="0854CAB2"/>
@@ -29870,7 +31269,7 @@
       </w:pPr>
     </w:lvl>
   </w:abstractNum>
-  <w:abstractNum w:abstractNumId="3">
+  <w:abstractNum w:abstractNumId="4">
     <w:nsid w:val="23A0735F"/>
     <w:multiLevelType w:val="multilevel"/>
     <w:tmpl w:val="907ECF78"/>
@@ -29959,7 +31358,7 @@
       </w:pPr>
     </w:lvl>
   </w:abstractNum>
-  <w:abstractNum w:abstractNumId="4">
+  <w:abstractNum w:abstractNumId="5">
     <w:nsid w:val="24661685"/>
     <w:multiLevelType w:val="multilevel"/>
     <w:tmpl w:val="1FA0A3CE"/>
@@ -30045,7 +31444,7 @@
       </w:pPr>
     </w:lvl>
   </w:abstractNum>
-  <w:abstractNum w:abstractNumId="5">
+  <w:abstractNum w:abstractNumId="6">
     <w:nsid w:val="31B826C5"/>
     <w:multiLevelType w:val="multilevel"/>
     <w:tmpl w:val="2B7C84DA"/>
@@ -30131,7 +31530,7 @@
       </w:pPr>
     </w:lvl>
   </w:abstractNum>
-  <w:abstractNum w:abstractNumId="6">
+  <w:abstractNum w:abstractNumId="7">
     <w:nsid w:val="3AAC2253"/>
     <w:multiLevelType w:val="multilevel"/>
     <w:tmpl w:val="0E427266"/>
@@ -30220,7 +31619,7 @@
       </w:pPr>
     </w:lvl>
   </w:abstractNum>
-  <w:abstractNum w:abstractNumId="7">
+  <w:abstractNum w:abstractNumId="8">
     <w:nsid w:val="452B32C5"/>
     <w:multiLevelType w:val="multilevel"/>
     <w:tmpl w:val="D97AA7F4"/>
@@ -30306,7 +31705,7 @@
       </w:pPr>
     </w:lvl>
   </w:abstractNum>
-  <w:abstractNum w:abstractNumId="8">
+  <w:abstractNum w:abstractNumId="9">
     <w:nsid w:val="4FAD54B9"/>
     <w:multiLevelType w:val="multilevel"/>
     <w:tmpl w:val="2E50FAA4"/>
@@ -30392,7 +31791,7 @@
       </w:pPr>
     </w:lvl>
   </w:abstractNum>
-  <w:abstractNum w:abstractNumId="9">
+  <w:abstractNum w:abstractNumId="10">
     <w:nsid w:val="569A2A66"/>
     <w:multiLevelType w:val="multilevel"/>
     <w:tmpl w:val="868AFC1E"/>
@@ -30478,7 +31877,7 @@
       </w:pPr>
     </w:lvl>
   </w:abstractNum>
-  <w:abstractNum w:abstractNumId="10">
+  <w:abstractNum w:abstractNumId="11">
     <w:nsid w:val="59142AE3"/>
     <w:multiLevelType w:val="multilevel"/>
     <w:tmpl w:val="161A581C"/>
@@ -30564,7 +31963,7 @@
       </w:pPr>
     </w:lvl>
   </w:abstractNum>
-  <w:abstractNum w:abstractNumId="11">
+  <w:abstractNum w:abstractNumId="12">
     <w:nsid w:val="5B0F130D"/>
     <w:multiLevelType w:val="multilevel"/>
     <w:tmpl w:val="39BA22A8"/>
@@ -30650,7 +32049,7 @@
       </w:pPr>
     </w:lvl>
   </w:abstractNum>
-  <w:abstractNum w:abstractNumId="12">
+  <w:abstractNum w:abstractNumId="13">
     <w:nsid w:val="5CE87A88"/>
     <w:multiLevelType w:val="multilevel"/>
     <w:tmpl w:val="EF342554"/>
@@ -30736,7 +32135,7 @@
       </w:pPr>
     </w:lvl>
   </w:abstractNum>
-  <w:abstractNum w:abstractNumId="13">
+  <w:abstractNum w:abstractNumId="14">
     <w:nsid w:val="61280EA0"/>
     <w:multiLevelType w:val="multilevel"/>
     <w:tmpl w:val="6492B31C"/>
@@ -30822,7 +32221,7 @@
       </w:pPr>
     </w:lvl>
   </w:abstractNum>
-  <w:abstractNum w:abstractNumId="14">
+  <w:abstractNum w:abstractNumId="15">
     <w:nsid w:val="66EE7BAD"/>
     <w:multiLevelType w:val="multilevel"/>
     <w:tmpl w:val="F41EEB50"/>
@@ -30935,7 +32334,7 @@
       </w:rPr>
     </w:lvl>
   </w:abstractNum>
-  <w:abstractNum w:abstractNumId="15">
+  <w:abstractNum w:abstractNumId="16">
     <w:nsid w:val="6E44076B"/>
     <w:multiLevelType w:val="multilevel"/>
     <w:tmpl w:val="9EF0FCA8"/>
@@ -31021,7 +32420,7 @@
       </w:pPr>
     </w:lvl>
   </w:abstractNum>
-  <w:abstractNum w:abstractNumId="16">
+  <w:abstractNum w:abstractNumId="17">
     <w:nsid w:val="727B1BA9"/>
     <w:multiLevelType w:val="multilevel"/>
     <w:tmpl w:val="F26C9DD4"/>
@@ -31120,55 +32519,58 @@
     </w:lvl>
   </w:abstractNum>
   <w:num w:numId="1">
-    <w:abstractNumId w:val="16"/>
+    <w:abstractNumId w:val="17"/>
   </w:num>
   <w:num w:numId="2">
-    <w:abstractNumId w:val="5"/>
+    <w:abstractNumId w:val="6"/>
   </w:num>
   <w:num w:numId="3">
-    <w:abstractNumId w:val="2"/>
+    <w:abstractNumId w:val="3"/>
   </w:num>
   <w:num w:numId="4">
-    <w:abstractNumId w:val="14"/>
+    <w:abstractNumId w:val="15"/>
   </w:num>
   <w:num w:numId="5">
     <w:abstractNumId w:val="1"/>
   </w:num>
   <w:num w:numId="6">
+    <w:abstractNumId w:val="5"/>
+  </w:num>
+  <w:num w:numId="7">
+    <w:abstractNumId w:val="14"/>
+  </w:num>
+  <w:num w:numId="8">
+    <w:abstractNumId w:val="10"/>
+  </w:num>
+  <w:num w:numId="9">
+    <w:abstractNumId w:val="13"/>
+  </w:num>
+  <w:num w:numId="10">
+    <w:abstractNumId w:val="8"/>
+  </w:num>
+  <w:num w:numId="11">
+    <w:abstractNumId w:val="16"/>
+  </w:num>
+  <w:num w:numId="12">
+    <w:abstractNumId w:val="7"/>
+  </w:num>
+  <w:num w:numId="13">
     <w:abstractNumId w:val="4"/>
   </w:num>
-  <w:num w:numId="7">
-    <w:abstractNumId w:val="13"/>
-  </w:num>
-  <w:num w:numId="8">
-    <w:abstractNumId w:val="9"/>
-  </w:num>
-  <w:num w:numId="9">
+  <w:num w:numId="14">
     <w:abstractNumId w:val="12"/>
-  </w:num>
-  <w:num w:numId="10">
-    <w:abstractNumId w:val="7"/>
-  </w:num>
-  <w:num w:numId="11">
-    <w:abstractNumId w:val="15"/>
-  </w:num>
-  <w:num w:numId="12">
-    <w:abstractNumId w:val="6"/>
-  </w:num>
-  <w:num w:numId="13">
-    <w:abstractNumId w:val="3"/>
-  </w:num>
-  <w:num w:numId="14">
-    <w:abstractNumId w:val="11"/>
   </w:num>
   <w:num w:numId="15">
     <w:abstractNumId w:val="0"/>
   </w:num>
   <w:num w:numId="16">
-    <w:abstractNumId w:val="10"/>
+    <w:abstractNumId w:val="11"/>
   </w:num>
   <w:num w:numId="17">
-    <w:abstractNumId w:val="8"/>
+    <w:abstractNumId w:val="9"/>
+  </w:num>
+  <w:num w:numId="18">
+    <w:abstractNumId w:val="2"/>
   </w:num>
 </w:numbering>
 </file>
@@ -31336,6 +32738,252 @@
       <w:sz w:val="22"/>
     </w:rPr>
   </w:style>
+  <w:style w:type="paragraph" w:styleId="1">
+    <w:name w:val="heading 1"/>
+    <w:basedOn w:val="a"/>
+    <w:next w:val="a"/>
+    <w:link w:val="11"/>
+    <w:uiPriority w:val="9"/>
+    <w:qFormat/>
+    <w:rsid w:val="000B549B"/>
+    <w:pPr>
+      <w:keepNext/>
+      <w:keepLines/>
+      <w:numPr>
+        <w:numId w:val="18"/>
+      </w:numPr>
+      <w:spacing w:before="480" w:after="0"/>
+      <w:outlineLvl w:val="0"/>
+    </w:pPr>
+    <w:rPr>
+      <w:rFonts w:asciiTheme="majorHAnsi" w:eastAsiaTheme="majorEastAsia" w:hAnsiTheme="majorHAnsi" w:cstheme="majorBidi"/>
+      <w:b/>
+      <w:bCs/>
+      <w:color w:val="365F91" w:themeColor="accent1" w:themeShade="BF"/>
+      <w:sz w:val="28"/>
+      <w:szCs w:val="28"/>
+    </w:rPr>
+  </w:style>
+  <w:style w:type="paragraph" w:styleId="2">
+    <w:name w:val="heading 2"/>
+    <w:basedOn w:val="a"/>
+    <w:next w:val="a"/>
+    <w:link w:val="21"/>
+    <w:uiPriority w:val="9"/>
+    <w:semiHidden/>
+    <w:unhideWhenUsed/>
+    <w:qFormat/>
+    <w:rsid w:val="000B549B"/>
+    <w:pPr>
+      <w:keepNext/>
+      <w:keepLines/>
+      <w:numPr>
+        <w:ilvl w:val="1"/>
+        <w:numId w:val="18"/>
+      </w:numPr>
+      <w:spacing w:before="200" w:after="0"/>
+      <w:outlineLvl w:val="1"/>
+    </w:pPr>
+    <w:rPr>
+      <w:rFonts w:asciiTheme="majorHAnsi" w:eastAsiaTheme="majorEastAsia" w:hAnsiTheme="majorHAnsi" w:cstheme="majorBidi"/>
+      <w:b/>
+      <w:bCs/>
+      <w:color w:val="4F81BD" w:themeColor="accent1"/>
+      <w:sz w:val="26"/>
+      <w:szCs w:val="26"/>
+    </w:rPr>
+  </w:style>
+  <w:style w:type="paragraph" w:styleId="3">
+    <w:name w:val="heading 3"/>
+    <w:basedOn w:val="a"/>
+    <w:next w:val="a"/>
+    <w:link w:val="31"/>
+    <w:uiPriority w:val="9"/>
+    <w:semiHidden/>
+    <w:unhideWhenUsed/>
+    <w:qFormat/>
+    <w:rsid w:val="000B549B"/>
+    <w:pPr>
+      <w:keepNext/>
+      <w:keepLines/>
+      <w:numPr>
+        <w:ilvl w:val="2"/>
+        <w:numId w:val="18"/>
+      </w:numPr>
+      <w:spacing w:before="200" w:after="0"/>
+      <w:outlineLvl w:val="2"/>
+    </w:pPr>
+    <w:rPr>
+      <w:rFonts w:asciiTheme="majorHAnsi" w:eastAsiaTheme="majorEastAsia" w:hAnsiTheme="majorHAnsi" w:cstheme="majorBidi"/>
+      <w:b/>
+      <w:bCs/>
+      <w:color w:val="4F81BD" w:themeColor="accent1"/>
+    </w:rPr>
+  </w:style>
+  <w:style w:type="paragraph" w:styleId="4">
+    <w:name w:val="heading 4"/>
+    <w:basedOn w:val="a"/>
+    <w:next w:val="a"/>
+    <w:link w:val="41"/>
+    <w:uiPriority w:val="9"/>
+    <w:semiHidden/>
+    <w:unhideWhenUsed/>
+    <w:qFormat/>
+    <w:rsid w:val="000B549B"/>
+    <w:pPr>
+      <w:keepNext/>
+      <w:keepLines/>
+      <w:numPr>
+        <w:ilvl w:val="3"/>
+        <w:numId w:val="18"/>
+      </w:numPr>
+      <w:spacing w:before="200" w:after="0"/>
+      <w:outlineLvl w:val="3"/>
+    </w:pPr>
+    <w:rPr>
+      <w:rFonts w:asciiTheme="majorHAnsi" w:eastAsiaTheme="majorEastAsia" w:hAnsiTheme="majorHAnsi" w:cstheme="majorBidi"/>
+      <w:b/>
+      <w:bCs/>
+      <w:i/>
+      <w:iCs/>
+      <w:color w:val="4F81BD" w:themeColor="accent1"/>
+    </w:rPr>
+  </w:style>
+  <w:style w:type="paragraph" w:styleId="5">
+    <w:name w:val="heading 5"/>
+    <w:basedOn w:val="a"/>
+    <w:next w:val="a"/>
+    <w:link w:val="51"/>
+    <w:uiPriority w:val="9"/>
+    <w:semiHidden/>
+    <w:unhideWhenUsed/>
+    <w:qFormat/>
+    <w:rsid w:val="000B549B"/>
+    <w:pPr>
+      <w:keepNext/>
+      <w:keepLines/>
+      <w:numPr>
+        <w:ilvl w:val="4"/>
+        <w:numId w:val="18"/>
+      </w:numPr>
+      <w:spacing w:before="200" w:after="0"/>
+      <w:outlineLvl w:val="4"/>
+    </w:pPr>
+    <w:rPr>
+      <w:rFonts w:asciiTheme="majorHAnsi" w:eastAsiaTheme="majorEastAsia" w:hAnsiTheme="majorHAnsi" w:cstheme="majorBidi"/>
+      <w:color w:val="243F60" w:themeColor="accent1" w:themeShade="7F"/>
+    </w:rPr>
+  </w:style>
+  <w:style w:type="paragraph" w:styleId="6">
+    <w:name w:val="heading 6"/>
+    <w:basedOn w:val="a"/>
+    <w:next w:val="a"/>
+    <w:link w:val="61"/>
+    <w:uiPriority w:val="9"/>
+    <w:semiHidden/>
+    <w:unhideWhenUsed/>
+    <w:qFormat/>
+    <w:rsid w:val="000B549B"/>
+    <w:pPr>
+      <w:keepNext/>
+      <w:keepLines/>
+      <w:numPr>
+        <w:ilvl w:val="5"/>
+        <w:numId w:val="18"/>
+      </w:numPr>
+      <w:spacing w:before="200" w:after="0"/>
+      <w:outlineLvl w:val="5"/>
+    </w:pPr>
+    <w:rPr>
+      <w:rFonts w:asciiTheme="majorHAnsi" w:eastAsiaTheme="majorEastAsia" w:hAnsiTheme="majorHAnsi" w:cstheme="majorBidi"/>
+      <w:i/>
+      <w:iCs/>
+      <w:color w:val="243F60" w:themeColor="accent1" w:themeShade="7F"/>
+    </w:rPr>
+  </w:style>
+  <w:style w:type="paragraph" w:styleId="7">
+    <w:name w:val="heading 7"/>
+    <w:basedOn w:val="a"/>
+    <w:next w:val="a"/>
+    <w:link w:val="71"/>
+    <w:uiPriority w:val="9"/>
+    <w:semiHidden/>
+    <w:unhideWhenUsed/>
+    <w:qFormat/>
+    <w:rsid w:val="000B549B"/>
+    <w:pPr>
+      <w:keepNext/>
+      <w:keepLines/>
+      <w:numPr>
+        <w:ilvl w:val="6"/>
+        <w:numId w:val="18"/>
+      </w:numPr>
+      <w:spacing w:before="200" w:after="0"/>
+      <w:outlineLvl w:val="6"/>
+    </w:pPr>
+    <w:rPr>
+      <w:rFonts w:asciiTheme="majorHAnsi" w:eastAsiaTheme="majorEastAsia" w:hAnsiTheme="majorHAnsi" w:cstheme="majorBidi"/>
+      <w:i/>
+      <w:iCs/>
+      <w:color w:val="404040" w:themeColor="text1" w:themeTint="BF"/>
+    </w:rPr>
+  </w:style>
+  <w:style w:type="paragraph" w:styleId="8">
+    <w:name w:val="heading 8"/>
+    <w:basedOn w:val="a"/>
+    <w:next w:val="a"/>
+    <w:link w:val="81"/>
+    <w:uiPriority w:val="9"/>
+    <w:semiHidden/>
+    <w:unhideWhenUsed/>
+    <w:qFormat/>
+    <w:rsid w:val="000B549B"/>
+    <w:pPr>
+      <w:keepNext/>
+      <w:keepLines/>
+      <w:numPr>
+        <w:ilvl w:val="7"/>
+        <w:numId w:val="18"/>
+      </w:numPr>
+      <w:spacing w:before="200" w:after="0"/>
+      <w:outlineLvl w:val="7"/>
+    </w:pPr>
+    <w:rPr>
+      <w:rFonts w:asciiTheme="majorHAnsi" w:eastAsiaTheme="majorEastAsia" w:hAnsiTheme="majorHAnsi" w:cstheme="majorBidi"/>
+      <w:color w:val="404040" w:themeColor="text1" w:themeTint="BF"/>
+      <w:sz w:val="20"/>
+      <w:szCs w:val="20"/>
+    </w:rPr>
+  </w:style>
+  <w:style w:type="paragraph" w:styleId="9">
+    <w:name w:val="heading 9"/>
+    <w:basedOn w:val="a"/>
+    <w:next w:val="a"/>
+    <w:link w:val="91"/>
+    <w:uiPriority w:val="9"/>
+    <w:semiHidden/>
+    <w:unhideWhenUsed/>
+    <w:qFormat/>
+    <w:rsid w:val="000B549B"/>
+    <w:pPr>
+      <w:keepNext/>
+      <w:keepLines/>
+      <w:numPr>
+        <w:ilvl w:val="8"/>
+        <w:numId w:val="18"/>
+      </w:numPr>
+      <w:spacing w:before="200" w:after="0"/>
+      <w:outlineLvl w:val="8"/>
+    </w:pPr>
+    <w:rPr>
+      <w:rFonts w:asciiTheme="majorHAnsi" w:eastAsiaTheme="majorEastAsia" w:hAnsiTheme="majorHAnsi" w:cstheme="majorBidi"/>
+      <w:i/>
+      <w:iCs/>
+      <w:color w:val="404040" w:themeColor="text1" w:themeTint="BF"/>
+      <w:sz w:val="20"/>
+      <w:szCs w:val="20"/>
+    </w:rPr>
+  </w:style>
   <w:style w:type="character" w:default="1" w:styleId="a0">
     <w:name w:val="Default Paragraph Font"/>
     <w:uiPriority w:val="1"/>
@@ -31367,7 +33015,7 @@
   <w:style w:type="paragraph" w:customStyle="1" w:styleId="Heading1">
     <w:name w:val="Heading 1"/>
     <w:basedOn w:val="a"/>
-    <w:link w:val="1"/>
+    <w:link w:val="10"/>
     <w:uiPriority w:val="9"/>
     <w:qFormat/>
     <w:rsid w:val="0059520B"/>
@@ -31392,7 +33040,7 @@
   <w:style w:type="paragraph" w:customStyle="1" w:styleId="Heading2">
     <w:name w:val="Heading 2"/>
     <w:basedOn w:val="a"/>
-    <w:link w:val="2"/>
+    <w:link w:val="20"/>
     <w:uiPriority w:val="9"/>
     <w:unhideWhenUsed/>
     <w:qFormat/>
@@ -31419,7 +33067,7 @@
   <w:style w:type="paragraph" w:customStyle="1" w:styleId="Heading3">
     <w:name w:val="Heading 3"/>
     <w:basedOn w:val="a"/>
-    <w:link w:val="3"/>
+    <w:link w:val="30"/>
     <w:uiPriority w:val="9"/>
     <w:unhideWhenUsed/>
     <w:qFormat/>
@@ -31444,7 +33092,7 @@
   <w:style w:type="paragraph" w:customStyle="1" w:styleId="Heading4">
     <w:name w:val="Heading 4"/>
     <w:basedOn w:val="a"/>
-    <w:link w:val="4"/>
+    <w:link w:val="40"/>
     <w:uiPriority w:val="9"/>
     <w:unhideWhenUsed/>
     <w:qFormat/>
@@ -31471,7 +33119,7 @@
   <w:style w:type="paragraph" w:customStyle="1" w:styleId="Heading5">
     <w:name w:val="Heading 5"/>
     <w:basedOn w:val="a"/>
-    <w:link w:val="5"/>
+    <w:link w:val="50"/>
     <w:uiPriority w:val="9"/>
     <w:unhideWhenUsed/>
     <w:qFormat/>
@@ -31494,7 +33142,7 @@
   <w:style w:type="paragraph" w:customStyle="1" w:styleId="Heading6">
     <w:name w:val="Heading 6"/>
     <w:basedOn w:val="a"/>
-    <w:link w:val="6"/>
+    <w:link w:val="60"/>
     <w:uiPriority w:val="9"/>
     <w:semiHidden/>
     <w:unhideWhenUsed/>
@@ -31520,7 +33168,7 @@
   <w:style w:type="paragraph" w:customStyle="1" w:styleId="Heading7">
     <w:name w:val="Heading 7"/>
     <w:basedOn w:val="a"/>
-    <w:link w:val="7"/>
+    <w:link w:val="70"/>
     <w:uiPriority w:val="9"/>
     <w:semiHidden/>
     <w:unhideWhenUsed/>
@@ -31546,7 +33194,7 @@
   <w:style w:type="paragraph" w:customStyle="1" w:styleId="Heading8">
     <w:name w:val="Heading 8"/>
     <w:basedOn w:val="a"/>
-    <w:link w:val="8"/>
+    <w:link w:val="80"/>
     <w:uiPriority w:val="9"/>
     <w:semiHidden/>
     <w:unhideWhenUsed/>
@@ -31572,7 +33220,7 @@
   <w:style w:type="paragraph" w:customStyle="1" w:styleId="Heading9">
     <w:name w:val="Heading 9"/>
     <w:basedOn w:val="a"/>
-    <w:link w:val="9"/>
+    <w:link w:val="90"/>
     <w:uiPriority w:val="9"/>
     <w:semiHidden/>
     <w:unhideWhenUsed/>
@@ -31608,7 +33256,7 @@
       <w:u w:val="single"/>
     </w:rPr>
   </w:style>
-  <w:style w:type="character" w:customStyle="1" w:styleId="1">
+  <w:style w:type="character" w:customStyle="1" w:styleId="10">
     <w:name w:val="Заголовок 1 Знак"/>
     <w:basedOn w:val="a0"/>
     <w:link w:val="Heading1"/>
@@ -31624,7 +33272,7 @@
       <w:szCs w:val="28"/>
     </w:rPr>
   </w:style>
-  <w:style w:type="character" w:customStyle="1" w:styleId="2">
+  <w:style w:type="character" w:customStyle="1" w:styleId="20">
     <w:name w:val="Заголовок 2 Знак"/>
     <w:basedOn w:val="a0"/>
     <w:link w:val="Heading2"/>
@@ -31640,7 +33288,7 @@
       <w:szCs w:val="26"/>
     </w:rPr>
   </w:style>
-  <w:style w:type="character" w:customStyle="1" w:styleId="3">
+  <w:style w:type="character" w:customStyle="1" w:styleId="30">
     <w:name w:val="Заголовок 3 Знак"/>
     <w:basedOn w:val="a0"/>
     <w:link w:val="Heading3"/>
@@ -31654,7 +33302,7 @@
       <w:color w:val="4F81BD" w:themeColor="accent1"/>
     </w:rPr>
   </w:style>
-  <w:style w:type="character" w:customStyle="1" w:styleId="4">
+  <w:style w:type="character" w:customStyle="1" w:styleId="40">
     <w:name w:val="Заголовок 4 Знак"/>
     <w:basedOn w:val="a0"/>
     <w:link w:val="Heading4"/>
@@ -31670,7 +33318,7 @@
       <w:color w:val="4F81BD" w:themeColor="accent1"/>
     </w:rPr>
   </w:style>
-  <w:style w:type="character" w:customStyle="1" w:styleId="5">
+  <w:style w:type="character" w:customStyle="1" w:styleId="50">
     <w:name w:val="Заголовок 5 Знак"/>
     <w:basedOn w:val="a0"/>
     <w:link w:val="Heading5"/>
@@ -31682,7 +33330,7 @@
       <w:color w:val="243F60" w:themeColor="accent1" w:themeShade="7F"/>
     </w:rPr>
   </w:style>
-  <w:style w:type="character" w:customStyle="1" w:styleId="6">
+  <w:style w:type="character" w:customStyle="1" w:styleId="60">
     <w:name w:val="Заголовок 6 Знак"/>
     <w:basedOn w:val="a0"/>
     <w:link w:val="Heading6"/>
@@ -31697,7 +33345,7 @@
       <w:color w:val="243F60" w:themeColor="accent1" w:themeShade="7F"/>
     </w:rPr>
   </w:style>
-  <w:style w:type="character" w:customStyle="1" w:styleId="7">
+  <w:style w:type="character" w:customStyle="1" w:styleId="70">
     <w:name w:val="Заголовок 7 Знак"/>
     <w:basedOn w:val="a0"/>
     <w:link w:val="Heading7"/>
@@ -31712,7 +33360,7 @@
       <w:color w:val="404040" w:themeColor="text1" w:themeTint="BF"/>
     </w:rPr>
   </w:style>
-  <w:style w:type="character" w:customStyle="1" w:styleId="8">
+  <w:style w:type="character" w:customStyle="1" w:styleId="80">
     <w:name w:val="Заголовок 8 Знак"/>
     <w:basedOn w:val="a0"/>
     <w:link w:val="Heading8"/>
@@ -31727,7 +33375,7 @@
       <w:szCs w:val="20"/>
     </w:rPr>
   </w:style>
-  <w:style w:type="character" w:customStyle="1" w:styleId="9">
+  <w:style w:type="character" w:customStyle="1" w:styleId="90">
     <w:name w:val="Заголовок 9 Знак"/>
     <w:basedOn w:val="a0"/>
     <w:link w:val="Heading9"/>
@@ -32268,6 +33916,140 @@
       <w:u w:val="single"/>
     </w:rPr>
   </w:style>
+  <w:style w:type="character" w:customStyle="1" w:styleId="11">
+    <w:name w:val="Заголовок 1 Знак1"/>
+    <w:basedOn w:val="a0"/>
+    <w:link w:val="1"/>
+    <w:uiPriority w:val="9"/>
+    <w:rsid w:val="000B549B"/>
+    <w:rPr>
+      <w:rFonts w:asciiTheme="majorHAnsi" w:eastAsiaTheme="majorEastAsia" w:hAnsiTheme="majorHAnsi" w:cstheme="majorBidi"/>
+      <w:b/>
+      <w:bCs/>
+      <w:color w:val="365F91" w:themeColor="accent1" w:themeShade="BF"/>
+      <w:sz w:val="28"/>
+      <w:szCs w:val="28"/>
+    </w:rPr>
+  </w:style>
+  <w:style w:type="character" w:customStyle="1" w:styleId="21">
+    <w:name w:val="Заголовок 2 Знак1"/>
+    <w:basedOn w:val="a0"/>
+    <w:link w:val="2"/>
+    <w:uiPriority w:val="9"/>
+    <w:semiHidden/>
+    <w:rsid w:val="000B549B"/>
+    <w:rPr>
+      <w:rFonts w:asciiTheme="majorHAnsi" w:eastAsiaTheme="majorEastAsia" w:hAnsiTheme="majorHAnsi" w:cstheme="majorBidi"/>
+      <w:b/>
+      <w:bCs/>
+      <w:color w:val="4F81BD" w:themeColor="accent1"/>
+      <w:sz w:val="26"/>
+      <w:szCs w:val="26"/>
+    </w:rPr>
+  </w:style>
+  <w:style w:type="character" w:customStyle="1" w:styleId="31">
+    <w:name w:val="Заголовок 3 Знак1"/>
+    <w:basedOn w:val="a0"/>
+    <w:link w:val="3"/>
+    <w:uiPriority w:val="9"/>
+    <w:semiHidden/>
+    <w:rsid w:val="000B549B"/>
+    <w:rPr>
+      <w:rFonts w:asciiTheme="majorHAnsi" w:eastAsiaTheme="majorEastAsia" w:hAnsiTheme="majorHAnsi" w:cstheme="majorBidi"/>
+      <w:b/>
+      <w:bCs/>
+      <w:color w:val="4F81BD" w:themeColor="accent1"/>
+      <w:sz w:val="22"/>
+    </w:rPr>
+  </w:style>
+  <w:style w:type="character" w:customStyle="1" w:styleId="41">
+    <w:name w:val="Заголовок 4 Знак1"/>
+    <w:basedOn w:val="a0"/>
+    <w:link w:val="4"/>
+    <w:uiPriority w:val="9"/>
+    <w:semiHidden/>
+    <w:rsid w:val="000B549B"/>
+    <w:rPr>
+      <w:rFonts w:asciiTheme="majorHAnsi" w:eastAsiaTheme="majorEastAsia" w:hAnsiTheme="majorHAnsi" w:cstheme="majorBidi"/>
+      <w:b/>
+      <w:bCs/>
+      <w:i/>
+      <w:iCs/>
+      <w:color w:val="4F81BD" w:themeColor="accent1"/>
+      <w:sz w:val="22"/>
+    </w:rPr>
+  </w:style>
+  <w:style w:type="character" w:customStyle="1" w:styleId="51">
+    <w:name w:val="Заголовок 5 Знак1"/>
+    <w:basedOn w:val="a0"/>
+    <w:link w:val="5"/>
+    <w:uiPriority w:val="9"/>
+    <w:semiHidden/>
+    <w:rsid w:val="000B549B"/>
+    <w:rPr>
+      <w:rFonts w:asciiTheme="majorHAnsi" w:eastAsiaTheme="majorEastAsia" w:hAnsiTheme="majorHAnsi" w:cstheme="majorBidi"/>
+      <w:color w:val="243F60" w:themeColor="accent1" w:themeShade="7F"/>
+      <w:sz w:val="22"/>
+    </w:rPr>
+  </w:style>
+  <w:style w:type="character" w:customStyle="1" w:styleId="61">
+    <w:name w:val="Заголовок 6 Знак1"/>
+    <w:basedOn w:val="a0"/>
+    <w:link w:val="6"/>
+    <w:uiPriority w:val="9"/>
+    <w:semiHidden/>
+    <w:rsid w:val="000B549B"/>
+    <w:rPr>
+      <w:rFonts w:asciiTheme="majorHAnsi" w:eastAsiaTheme="majorEastAsia" w:hAnsiTheme="majorHAnsi" w:cstheme="majorBidi"/>
+      <w:i/>
+      <w:iCs/>
+      <w:color w:val="243F60" w:themeColor="accent1" w:themeShade="7F"/>
+      <w:sz w:val="22"/>
+    </w:rPr>
+  </w:style>
+  <w:style w:type="character" w:customStyle="1" w:styleId="71">
+    <w:name w:val="Заголовок 7 Знак1"/>
+    <w:basedOn w:val="a0"/>
+    <w:link w:val="7"/>
+    <w:uiPriority w:val="9"/>
+    <w:semiHidden/>
+    <w:rsid w:val="000B549B"/>
+    <w:rPr>
+      <w:rFonts w:asciiTheme="majorHAnsi" w:eastAsiaTheme="majorEastAsia" w:hAnsiTheme="majorHAnsi" w:cstheme="majorBidi"/>
+      <w:i/>
+      <w:iCs/>
+      <w:color w:val="404040" w:themeColor="text1" w:themeTint="BF"/>
+      <w:sz w:val="22"/>
+    </w:rPr>
+  </w:style>
+  <w:style w:type="character" w:customStyle="1" w:styleId="81">
+    <w:name w:val="Заголовок 8 Знак1"/>
+    <w:basedOn w:val="a0"/>
+    <w:link w:val="8"/>
+    <w:uiPriority w:val="9"/>
+    <w:semiHidden/>
+    <w:rsid w:val="000B549B"/>
+    <w:rPr>
+      <w:rFonts w:asciiTheme="majorHAnsi" w:eastAsiaTheme="majorEastAsia" w:hAnsiTheme="majorHAnsi" w:cstheme="majorBidi"/>
+      <w:color w:val="404040" w:themeColor="text1" w:themeTint="BF"/>
+      <w:szCs w:val="20"/>
+    </w:rPr>
+  </w:style>
+  <w:style w:type="character" w:customStyle="1" w:styleId="91">
+    <w:name w:val="Заголовок 9 Знак1"/>
+    <w:basedOn w:val="a0"/>
+    <w:link w:val="9"/>
+    <w:uiPriority w:val="9"/>
+    <w:semiHidden/>
+    <w:rsid w:val="000B549B"/>
+    <w:rPr>
+      <w:rFonts w:asciiTheme="majorHAnsi" w:eastAsiaTheme="majorEastAsia" w:hAnsiTheme="majorHAnsi" w:cstheme="majorBidi"/>
+      <w:i/>
+      <w:iCs/>
+      <w:color w:val="404040" w:themeColor="text1" w:themeTint="BF"/>
+      <w:szCs w:val="20"/>
+    </w:rPr>
+  </w:style>
 </w:styles>
 </file>
 
@@ -32561,7 +34343,7 @@
 </file>
 
 <file path=customXml/itemProps1.xml><?xml version="1.0" encoding="utf-8"?>
-<ds:datastoreItem xmlns:ds="http://schemas.openxmlformats.org/officeDocument/2006/customXml" ds:itemID="{320D9DF4-97A9-40B5-80D9-DDBB79002E5D}">
+<ds:datastoreItem xmlns:ds="http://schemas.openxmlformats.org/officeDocument/2006/customXml" ds:itemID="{2D5E2E5E-FF71-4879-AC37-5D8627A79C50}">
   <ds:schemaRefs>
     <ds:schemaRef ds:uri="http://schemas.openxmlformats.org/officeDocument/2006/bibliography"/>
   </ds:schemaRefs>

</xml_diff>